<commit_message>
added more text in the intro, added a suggestion for partner
</commit_message>
<xml_diff>
--- a/Rapport de PJI 2016.docx
+++ b/Rapport de PJI 2016.docx
@@ -143,7 +143,7 @@
           <w:r>
             <w:fldChar w:fldCharType="separate"/>
           </w:r>
-          <w:hyperlink w:anchor="_Toc447540819" w:history="1">
+          <w:hyperlink w:anchor="_Toc447807570" w:history="1">
             <w:r>
               <w:rPr>
                 <w:rStyle w:val="Lienhypertexte"/>
@@ -170,7 +170,7 @@
                 <w:noProof/>
                 <w:webHidden/>
               </w:rPr>
-              <w:instrText xml:space="preserve"> PAGEREF _Toc447540819 \h </w:instrText>
+              <w:instrText xml:space="preserve"> PAGEREF _Toc447807570 \h </w:instrText>
             </w:r>
             <w:r>
               <w:rPr>
@@ -213,7 +213,7 @@
               <w:lang w:eastAsia="fr-FR"/>
             </w:rPr>
           </w:pPr>
-          <w:hyperlink w:anchor="_Toc447540820" w:history="1">
+          <w:hyperlink w:anchor="_Toc447807571" w:history="1">
             <w:r>
               <w:rPr>
                 <w:rStyle w:val="Lienhypertexte"/>
@@ -242,943 +242,7 @@
                 <w:noProof/>
                 <w:webHidden/>
               </w:rPr>
-              <w:instrText xml:space="preserve"> PAGEREF _Toc447540820 \h </w:instrText>
-            </w:r>
-            <w:r>
-              <w:rPr>
-                <w:noProof/>
-                <w:webHidden/>
-              </w:rPr>
-            </w:r>
-            <w:r>
-              <w:rPr>
-                <w:noProof/>
-                <w:webHidden/>
-              </w:rPr>
-              <w:fldChar w:fldCharType="separate"/>
-            </w:r>
-            <w:r>
-              <w:rPr>
-                <w:noProof/>
-                <w:webHidden/>
-              </w:rPr>
-              <w:t>4</w:t>
-            </w:r>
-            <w:r>
-              <w:rPr>
-                <w:noProof/>
-                <w:webHidden/>
-              </w:rPr>
-              <w:fldChar w:fldCharType="end"/>
-            </w:r>
-          </w:hyperlink>
-        </w:p>
-        <w:p>
-          <w:pPr>
-            <w:pStyle w:val="TM1"/>
-            <w:tabs>
-              <w:tab w:val="right" w:leader="dot" w:pos="9062"/>
-            </w:tabs>
-            <w:rPr>
-              <w:rFonts w:eastAsiaTheme="minorEastAsia"/>
-              <w:noProof/>
-              <w:lang w:eastAsia="fr-FR"/>
-            </w:rPr>
-          </w:pPr>
-          <w:hyperlink w:anchor="_Toc447540821" w:history="1">
-            <w:r>
-              <w:rPr>
-                <w:rStyle w:val="Lienhypertexte"/>
-                <w:rFonts w:eastAsia="Times New Roman"/>
-                <w:noProof/>
-                <w:lang w:eastAsia="fr-FR"/>
-              </w:rPr>
-              <w:t>Introduction</w:t>
-            </w:r>
-            <w:r>
-              <w:rPr>
-                <w:noProof/>
-                <w:webHidden/>
-              </w:rPr>
-              <w:tab/>
-            </w:r>
-            <w:r>
-              <w:rPr>
-                <w:noProof/>
-                <w:webHidden/>
-              </w:rPr>
-              <w:fldChar w:fldCharType="begin"/>
-            </w:r>
-            <w:r>
-              <w:rPr>
-                <w:noProof/>
-                <w:webHidden/>
-              </w:rPr>
-              <w:instrText xml:space="preserve"> PAGEREF _Toc447540821 \h </w:instrText>
-            </w:r>
-            <w:r>
-              <w:rPr>
-                <w:noProof/>
-                <w:webHidden/>
-              </w:rPr>
-            </w:r>
-            <w:r>
-              <w:rPr>
-                <w:noProof/>
-                <w:webHidden/>
-              </w:rPr>
-              <w:fldChar w:fldCharType="separate"/>
-            </w:r>
-            <w:r>
-              <w:rPr>
-                <w:noProof/>
-                <w:webHidden/>
-              </w:rPr>
-              <w:t>5</w:t>
-            </w:r>
-            <w:r>
-              <w:rPr>
-                <w:noProof/>
-                <w:webHidden/>
-              </w:rPr>
-              <w:fldChar w:fldCharType="end"/>
-            </w:r>
-          </w:hyperlink>
-        </w:p>
-        <w:p>
-          <w:pPr>
-            <w:pStyle w:val="TM2"/>
-            <w:tabs>
-              <w:tab w:val="right" w:leader="dot" w:pos="9062"/>
-            </w:tabs>
-            <w:rPr>
-              <w:rFonts w:eastAsiaTheme="minorEastAsia"/>
-              <w:noProof/>
-              <w:lang w:eastAsia="fr-FR"/>
-            </w:rPr>
-          </w:pPr>
-          <w:hyperlink w:anchor="_Toc447540822" w:history="1">
-            <w:r>
-              <w:rPr>
-                <w:rStyle w:val="Lienhypertexte"/>
-                <w:rFonts w:eastAsia="Times New Roman"/>
-                <w:noProof/>
-                <w:lang w:eastAsia="fr-FR"/>
-              </w:rPr>
-              <w:t>Présentation de 6LowPAN</w:t>
-            </w:r>
-            <w:r>
-              <w:rPr>
-                <w:noProof/>
-                <w:webHidden/>
-              </w:rPr>
-              <w:tab/>
-            </w:r>
-            <w:r>
-              <w:rPr>
-                <w:noProof/>
-                <w:webHidden/>
-              </w:rPr>
-              <w:fldChar w:fldCharType="begin"/>
-            </w:r>
-            <w:r>
-              <w:rPr>
-                <w:noProof/>
-                <w:webHidden/>
-              </w:rPr>
-              <w:instrText xml:space="preserve"> PAGEREF _Toc447540822 \h </w:instrText>
-            </w:r>
-            <w:r>
-              <w:rPr>
-                <w:noProof/>
-                <w:webHidden/>
-              </w:rPr>
-            </w:r>
-            <w:r>
-              <w:rPr>
-                <w:noProof/>
-                <w:webHidden/>
-              </w:rPr>
-              <w:fldChar w:fldCharType="separate"/>
-            </w:r>
-            <w:r>
-              <w:rPr>
-                <w:noProof/>
-                <w:webHidden/>
-              </w:rPr>
-              <w:t>5</w:t>
-            </w:r>
-            <w:r>
-              <w:rPr>
-                <w:noProof/>
-                <w:webHidden/>
-              </w:rPr>
-              <w:fldChar w:fldCharType="end"/>
-            </w:r>
-          </w:hyperlink>
-        </w:p>
-        <w:p>
-          <w:pPr>
-            <w:pStyle w:val="TM2"/>
-            <w:tabs>
-              <w:tab w:val="right" w:leader="dot" w:pos="9062"/>
-            </w:tabs>
-            <w:rPr>
-              <w:rFonts w:eastAsiaTheme="minorEastAsia"/>
-              <w:noProof/>
-              <w:lang w:eastAsia="fr-FR"/>
-            </w:rPr>
-          </w:pPr>
-          <w:hyperlink w:anchor="_Toc447540823" w:history="1">
-            <w:r>
-              <w:rPr>
-                <w:rStyle w:val="Lienhypertexte"/>
-                <w:rFonts w:eastAsia="Times New Roman"/>
-                <w:noProof/>
-                <w:lang w:eastAsia="fr-FR"/>
-              </w:rPr>
-              <w:t>6LowPAN une réponse à une problématique (RFC 4919)</w:t>
-            </w:r>
-            <w:r>
-              <w:rPr>
-                <w:noProof/>
-                <w:webHidden/>
-              </w:rPr>
-              <w:tab/>
-            </w:r>
-            <w:r>
-              <w:rPr>
-                <w:noProof/>
-                <w:webHidden/>
-              </w:rPr>
-              <w:fldChar w:fldCharType="begin"/>
-            </w:r>
-            <w:r>
-              <w:rPr>
-                <w:noProof/>
-                <w:webHidden/>
-              </w:rPr>
-              <w:instrText xml:space="preserve"> PAGEREF _Toc447540823 \h </w:instrText>
-            </w:r>
-            <w:r>
-              <w:rPr>
-                <w:noProof/>
-                <w:webHidden/>
-              </w:rPr>
-            </w:r>
-            <w:r>
-              <w:rPr>
-                <w:noProof/>
-                <w:webHidden/>
-              </w:rPr>
-              <w:fldChar w:fldCharType="separate"/>
-            </w:r>
-            <w:r>
-              <w:rPr>
-                <w:noProof/>
-                <w:webHidden/>
-              </w:rPr>
-              <w:t>5</w:t>
-            </w:r>
-            <w:r>
-              <w:rPr>
-                <w:noProof/>
-                <w:webHidden/>
-              </w:rPr>
-              <w:fldChar w:fldCharType="end"/>
-            </w:r>
-          </w:hyperlink>
-        </w:p>
-        <w:p>
-          <w:pPr>
-            <w:pStyle w:val="TM2"/>
-            <w:tabs>
-              <w:tab w:val="right" w:leader="dot" w:pos="9062"/>
-            </w:tabs>
-            <w:rPr>
-              <w:rFonts w:eastAsiaTheme="minorEastAsia"/>
-              <w:noProof/>
-              <w:lang w:eastAsia="fr-FR"/>
-            </w:rPr>
-          </w:pPr>
-          <w:hyperlink w:anchor="_Toc447540824" w:history="1">
-            <w:r>
-              <w:rPr>
-                <w:rStyle w:val="Lienhypertexte"/>
-                <w:rFonts w:eastAsia="Times New Roman"/>
-                <w:noProof/>
-                <w:lang w:eastAsia="fr-FR"/>
-              </w:rPr>
-              <w:t>But de notre sujet</w:t>
-            </w:r>
-            <w:r>
-              <w:rPr>
-                <w:noProof/>
-                <w:webHidden/>
-              </w:rPr>
-              <w:tab/>
-            </w:r>
-            <w:r>
-              <w:rPr>
-                <w:noProof/>
-                <w:webHidden/>
-              </w:rPr>
-              <w:fldChar w:fldCharType="begin"/>
-            </w:r>
-            <w:r>
-              <w:rPr>
-                <w:noProof/>
-                <w:webHidden/>
-              </w:rPr>
-              <w:instrText xml:space="preserve"> PAGEREF _Toc447540824 \h </w:instrText>
-            </w:r>
-            <w:r>
-              <w:rPr>
-                <w:noProof/>
-                <w:webHidden/>
-              </w:rPr>
-            </w:r>
-            <w:r>
-              <w:rPr>
-                <w:noProof/>
-                <w:webHidden/>
-              </w:rPr>
-              <w:fldChar w:fldCharType="separate"/>
-            </w:r>
-            <w:r>
-              <w:rPr>
-                <w:noProof/>
-                <w:webHidden/>
-              </w:rPr>
-              <w:t>5</w:t>
-            </w:r>
-            <w:r>
-              <w:rPr>
-                <w:noProof/>
-                <w:webHidden/>
-              </w:rPr>
-              <w:fldChar w:fldCharType="end"/>
-            </w:r>
-          </w:hyperlink>
-        </w:p>
-        <w:p>
-          <w:pPr>
-            <w:pStyle w:val="TM1"/>
-            <w:tabs>
-              <w:tab w:val="right" w:leader="dot" w:pos="9062"/>
-            </w:tabs>
-            <w:rPr>
-              <w:rFonts w:eastAsiaTheme="minorEastAsia"/>
-              <w:noProof/>
-              <w:lang w:eastAsia="fr-FR"/>
-            </w:rPr>
-          </w:pPr>
-          <w:hyperlink w:anchor="_Toc447540825" w:history="1">
-            <w:r>
-              <w:rPr>
-                <w:rStyle w:val="Lienhypertexte"/>
-                <w:rFonts w:eastAsia="Times New Roman"/>
-                <w:noProof/>
-                <w:lang w:eastAsia="fr-FR"/>
-              </w:rPr>
-              <w:t>Développement du sujet</w:t>
-            </w:r>
-            <w:r>
-              <w:rPr>
-                <w:noProof/>
-                <w:webHidden/>
-              </w:rPr>
-              <w:tab/>
-            </w:r>
-            <w:r>
-              <w:rPr>
-                <w:noProof/>
-                <w:webHidden/>
-              </w:rPr>
-              <w:fldChar w:fldCharType="begin"/>
-            </w:r>
-            <w:r>
-              <w:rPr>
-                <w:noProof/>
-                <w:webHidden/>
-              </w:rPr>
-              <w:instrText xml:space="preserve"> PAGEREF _Toc447540825 \h </w:instrText>
-            </w:r>
-            <w:r>
-              <w:rPr>
-                <w:noProof/>
-                <w:webHidden/>
-              </w:rPr>
-            </w:r>
-            <w:r>
-              <w:rPr>
-                <w:noProof/>
-                <w:webHidden/>
-              </w:rPr>
-              <w:fldChar w:fldCharType="separate"/>
-            </w:r>
-            <w:r>
-              <w:rPr>
-                <w:noProof/>
-                <w:webHidden/>
-              </w:rPr>
-              <w:t>5</w:t>
-            </w:r>
-            <w:r>
-              <w:rPr>
-                <w:noProof/>
-                <w:webHidden/>
-              </w:rPr>
-              <w:fldChar w:fldCharType="end"/>
-            </w:r>
-          </w:hyperlink>
-        </w:p>
-        <w:p>
-          <w:pPr>
-            <w:pStyle w:val="TM2"/>
-            <w:tabs>
-              <w:tab w:val="right" w:leader="dot" w:pos="9062"/>
-            </w:tabs>
-            <w:rPr>
-              <w:rFonts w:eastAsiaTheme="minorEastAsia"/>
-              <w:noProof/>
-              <w:lang w:eastAsia="fr-FR"/>
-            </w:rPr>
-          </w:pPr>
-          <w:hyperlink w:anchor="_Toc447540826" w:history="1">
-            <w:r>
-              <w:rPr>
-                <w:rStyle w:val="Lienhypertexte"/>
-                <w:rFonts w:eastAsia="Times New Roman"/>
-                <w:noProof/>
-                <w:lang w:eastAsia="fr-FR"/>
-              </w:rPr>
-              <w:t>Technologies utilisées</w:t>
-            </w:r>
-            <w:r>
-              <w:rPr>
-                <w:noProof/>
-                <w:webHidden/>
-              </w:rPr>
-              <w:tab/>
-            </w:r>
-            <w:r>
-              <w:rPr>
-                <w:noProof/>
-                <w:webHidden/>
-              </w:rPr>
-              <w:fldChar w:fldCharType="begin"/>
-            </w:r>
-            <w:r>
-              <w:rPr>
-                <w:noProof/>
-                <w:webHidden/>
-              </w:rPr>
-              <w:instrText xml:space="preserve"> PAGEREF _Toc447540826 \h </w:instrText>
-            </w:r>
-            <w:r>
-              <w:rPr>
-                <w:noProof/>
-                <w:webHidden/>
-              </w:rPr>
-            </w:r>
-            <w:r>
-              <w:rPr>
-                <w:noProof/>
-                <w:webHidden/>
-              </w:rPr>
-              <w:fldChar w:fldCharType="separate"/>
-            </w:r>
-            <w:r>
-              <w:rPr>
-                <w:noProof/>
-                <w:webHidden/>
-              </w:rPr>
-              <w:t>5</w:t>
-            </w:r>
-            <w:r>
-              <w:rPr>
-                <w:noProof/>
-                <w:webHidden/>
-              </w:rPr>
-              <w:fldChar w:fldCharType="end"/>
-            </w:r>
-          </w:hyperlink>
-        </w:p>
-        <w:p>
-          <w:pPr>
-            <w:pStyle w:val="TM2"/>
-            <w:tabs>
-              <w:tab w:val="right" w:leader="dot" w:pos="9062"/>
-            </w:tabs>
-            <w:rPr>
-              <w:rFonts w:eastAsiaTheme="minorEastAsia"/>
-              <w:noProof/>
-              <w:lang w:eastAsia="fr-FR"/>
-            </w:rPr>
-          </w:pPr>
-          <w:hyperlink w:anchor="_Toc447540827" w:history="1">
-            <w:r>
-              <w:rPr>
-                <w:rStyle w:val="Lienhypertexte"/>
-                <w:rFonts w:eastAsia="Times New Roman"/>
-                <w:noProof/>
-                <w:lang w:eastAsia="fr-FR"/>
-              </w:rPr>
-              <w:t>Fonctionnement de notre sujet</w:t>
-            </w:r>
-            <w:r>
-              <w:rPr>
-                <w:noProof/>
-                <w:webHidden/>
-              </w:rPr>
-              <w:tab/>
-            </w:r>
-            <w:r>
-              <w:rPr>
-                <w:noProof/>
-                <w:webHidden/>
-              </w:rPr>
-              <w:fldChar w:fldCharType="begin"/>
-            </w:r>
-            <w:r>
-              <w:rPr>
-                <w:noProof/>
-                <w:webHidden/>
-              </w:rPr>
-              <w:instrText xml:space="preserve"> PAGEREF _Toc447540827 \h </w:instrText>
-            </w:r>
-            <w:r>
-              <w:rPr>
-                <w:noProof/>
-                <w:webHidden/>
-              </w:rPr>
-            </w:r>
-            <w:r>
-              <w:rPr>
-                <w:noProof/>
-                <w:webHidden/>
-              </w:rPr>
-              <w:fldChar w:fldCharType="separate"/>
-            </w:r>
-            <w:r>
-              <w:rPr>
-                <w:noProof/>
-                <w:webHidden/>
-              </w:rPr>
-              <w:t>5</w:t>
-            </w:r>
-            <w:r>
-              <w:rPr>
-                <w:noProof/>
-                <w:webHidden/>
-              </w:rPr>
-              <w:fldChar w:fldCharType="end"/>
-            </w:r>
-          </w:hyperlink>
-        </w:p>
-        <w:p>
-          <w:pPr>
-            <w:pStyle w:val="TM2"/>
-            <w:tabs>
-              <w:tab w:val="right" w:leader="dot" w:pos="9062"/>
-            </w:tabs>
-            <w:rPr>
-              <w:rFonts w:eastAsiaTheme="minorEastAsia"/>
-              <w:noProof/>
-              <w:lang w:eastAsia="fr-FR"/>
-            </w:rPr>
-          </w:pPr>
-          <w:hyperlink w:anchor="_Toc447540828" w:history="1">
-            <w:r>
-              <w:rPr>
-                <w:rStyle w:val="Lienhypertexte"/>
-                <w:rFonts w:eastAsia="Times New Roman"/>
-                <w:noProof/>
-                <w:lang w:eastAsia="fr-FR"/>
-              </w:rPr>
-              <w:t>Réponse à quels besoins</w:t>
-            </w:r>
-            <w:r>
-              <w:rPr>
-                <w:noProof/>
-                <w:webHidden/>
-              </w:rPr>
-              <w:tab/>
-            </w:r>
-            <w:r>
-              <w:rPr>
-                <w:noProof/>
-                <w:webHidden/>
-              </w:rPr>
-              <w:fldChar w:fldCharType="begin"/>
-            </w:r>
-            <w:r>
-              <w:rPr>
-                <w:noProof/>
-                <w:webHidden/>
-              </w:rPr>
-              <w:instrText xml:space="preserve"> PAGEREF _Toc447540828 \h </w:instrText>
-            </w:r>
-            <w:r>
-              <w:rPr>
-                <w:noProof/>
-                <w:webHidden/>
-              </w:rPr>
-            </w:r>
-            <w:r>
-              <w:rPr>
-                <w:noProof/>
-                <w:webHidden/>
-              </w:rPr>
-              <w:fldChar w:fldCharType="separate"/>
-            </w:r>
-            <w:r>
-              <w:rPr>
-                <w:noProof/>
-                <w:webHidden/>
-              </w:rPr>
-              <w:t>5</w:t>
-            </w:r>
-            <w:r>
-              <w:rPr>
-                <w:noProof/>
-                <w:webHidden/>
-              </w:rPr>
-              <w:fldChar w:fldCharType="end"/>
-            </w:r>
-          </w:hyperlink>
-        </w:p>
-        <w:p>
-          <w:pPr>
-            <w:pStyle w:val="TM2"/>
-            <w:tabs>
-              <w:tab w:val="right" w:leader="dot" w:pos="9062"/>
-            </w:tabs>
-            <w:rPr>
-              <w:rFonts w:eastAsiaTheme="minorEastAsia"/>
-              <w:noProof/>
-              <w:lang w:eastAsia="fr-FR"/>
-            </w:rPr>
-          </w:pPr>
-          <w:hyperlink w:anchor="_Toc447540829" w:history="1">
-            <w:r>
-              <w:rPr>
-                <w:rStyle w:val="Lienhypertexte"/>
-                <w:rFonts w:eastAsia="Times New Roman"/>
-                <w:noProof/>
-                <w:lang w:eastAsia="fr-FR"/>
-              </w:rPr>
-              <w:t>Exemples d'applications</w:t>
-            </w:r>
-            <w:r>
-              <w:rPr>
-                <w:noProof/>
-                <w:webHidden/>
-              </w:rPr>
-              <w:tab/>
-            </w:r>
-            <w:r>
-              <w:rPr>
-                <w:noProof/>
-                <w:webHidden/>
-              </w:rPr>
-              <w:fldChar w:fldCharType="begin"/>
-            </w:r>
-            <w:r>
-              <w:rPr>
-                <w:noProof/>
-                <w:webHidden/>
-              </w:rPr>
-              <w:instrText xml:space="preserve"> PAGEREF _Toc447540829 \h </w:instrText>
-            </w:r>
-            <w:r>
-              <w:rPr>
-                <w:noProof/>
-                <w:webHidden/>
-              </w:rPr>
-            </w:r>
-            <w:r>
-              <w:rPr>
-                <w:noProof/>
-                <w:webHidden/>
-              </w:rPr>
-              <w:fldChar w:fldCharType="separate"/>
-            </w:r>
-            <w:r>
-              <w:rPr>
-                <w:noProof/>
-                <w:webHidden/>
-              </w:rPr>
-              <w:t>5</w:t>
-            </w:r>
-            <w:r>
-              <w:rPr>
-                <w:noProof/>
-                <w:webHidden/>
-              </w:rPr>
-              <w:fldChar w:fldCharType="end"/>
-            </w:r>
-          </w:hyperlink>
-        </w:p>
-        <w:p>
-          <w:pPr>
-            <w:pStyle w:val="TM1"/>
-            <w:tabs>
-              <w:tab w:val="right" w:leader="dot" w:pos="9062"/>
-            </w:tabs>
-            <w:rPr>
-              <w:rFonts w:eastAsiaTheme="minorEastAsia"/>
-              <w:noProof/>
-              <w:lang w:eastAsia="fr-FR"/>
-            </w:rPr>
-          </w:pPr>
-          <w:hyperlink w:anchor="_Toc447540830" w:history="1">
-            <w:r>
-              <w:rPr>
-                <w:rStyle w:val="Lienhypertexte"/>
-                <w:rFonts w:eastAsia="Times New Roman"/>
-                <w:noProof/>
-                <w:lang w:eastAsia="fr-FR"/>
-              </w:rPr>
-              <w:t>Conclusion</w:t>
-            </w:r>
-            <w:r>
-              <w:rPr>
-                <w:noProof/>
-                <w:webHidden/>
-              </w:rPr>
-              <w:tab/>
-            </w:r>
-            <w:r>
-              <w:rPr>
-                <w:noProof/>
-                <w:webHidden/>
-              </w:rPr>
-              <w:fldChar w:fldCharType="begin"/>
-            </w:r>
-            <w:r>
-              <w:rPr>
-                <w:noProof/>
-                <w:webHidden/>
-              </w:rPr>
-              <w:instrText xml:space="preserve"> PAGEREF _Toc447540830 \h </w:instrText>
-            </w:r>
-            <w:r>
-              <w:rPr>
-                <w:noProof/>
-                <w:webHidden/>
-              </w:rPr>
-            </w:r>
-            <w:r>
-              <w:rPr>
-                <w:noProof/>
-                <w:webHidden/>
-              </w:rPr>
-              <w:fldChar w:fldCharType="separate"/>
-            </w:r>
-            <w:r>
-              <w:rPr>
-                <w:noProof/>
-                <w:webHidden/>
-              </w:rPr>
-              <w:t>5</w:t>
-            </w:r>
-            <w:r>
-              <w:rPr>
-                <w:noProof/>
-                <w:webHidden/>
-              </w:rPr>
-              <w:fldChar w:fldCharType="end"/>
-            </w:r>
-          </w:hyperlink>
-        </w:p>
-        <w:p>
-          <w:pPr>
-            <w:pStyle w:val="TM2"/>
-            <w:tabs>
-              <w:tab w:val="right" w:leader="dot" w:pos="9062"/>
-            </w:tabs>
-            <w:rPr>
-              <w:rFonts w:eastAsiaTheme="minorEastAsia"/>
-              <w:noProof/>
-              <w:lang w:eastAsia="fr-FR"/>
-            </w:rPr>
-          </w:pPr>
-          <w:hyperlink w:anchor="_Toc447540831" w:history="1">
-            <w:r>
-              <w:rPr>
-                <w:rStyle w:val="Lienhypertexte"/>
-                <w:rFonts w:eastAsia="Times New Roman"/>
-                <w:noProof/>
-                <w:lang w:eastAsia="fr-FR"/>
-              </w:rPr>
-              <w:t>Bilan personnel technique</w:t>
-            </w:r>
-            <w:r>
-              <w:rPr>
-                <w:noProof/>
-                <w:webHidden/>
-              </w:rPr>
-              <w:tab/>
-            </w:r>
-            <w:r>
-              <w:rPr>
-                <w:noProof/>
-                <w:webHidden/>
-              </w:rPr>
-              <w:fldChar w:fldCharType="begin"/>
-            </w:r>
-            <w:r>
-              <w:rPr>
-                <w:noProof/>
-                <w:webHidden/>
-              </w:rPr>
-              <w:instrText xml:space="preserve"> PAGEREF _Toc447540831 \h </w:instrText>
-            </w:r>
-            <w:r>
-              <w:rPr>
-                <w:noProof/>
-                <w:webHidden/>
-              </w:rPr>
-            </w:r>
-            <w:r>
-              <w:rPr>
-                <w:noProof/>
-                <w:webHidden/>
-              </w:rPr>
-              <w:fldChar w:fldCharType="separate"/>
-            </w:r>
-            <w:r>
-              <w:rPr>
-                <w:noProof/>
-                <w:webHidden/>
-              </w:rPr>
-              <w:t>5</w:t>
-            </w:r>
-            <w:r>
-              <w:rPr>
-                <w:noProof/>
-                <w:webHidden/>
-              </w:rPr>
-              <w:fldChar w:fldCharType="end"/>
-            </w:r>
-          </w:hyperlink>
-        </w:p>
-        <w:p>
-          <w:pPr>
-            <w:pStyle w:val="TM2"/>
-            <w:tabs>
-              <w:tab w:val="right" w:leader="dot" w:pos="9062"/>
-            </w:tabs>
-            <w:rPr>
-              <w:rFonts w:eastAsiaTheme="minorEastAsia"/>
-              <w:noProof/>
-              <w:lang w:eastAsia="fr-FR"/>
-            </w:rPr>
-          </w:pPr>
-          <w:hyperlink w:anchor="_Toc447540832" w:history="1">
-            <w:r>
-              <w:rPr>
-                <w:rStyle w:val="Lienhypertexte"/>
-                <w:rFonts w:eastAsia="Times New Roman"/>
-                <w:noProof/>
-                <w:lang w:eastAsia="fr-FR"/>
-              </w:rPr>
-              <w:t>Bilan apporté à l'équipe de recherche</w:t>
-            </w:r>
-            <w:r>
-              <w:rPr>
-                <w:noProof/>
-                <w:webHidden/>
-              </w:rPr>
-              <w:tab/>
-            </w:r>
-            <w:r>
-              <w:rPr>
-                <w:noProof/>
-                <w:webHidden/>
-              </w:rPr>
-              <w:fldChar w:fldCharType="begin"/>
-            </w:r>
-            <w:r>
-              <w:rPr>
-                <w:noProof/>
-                <w:webHidden/>
-              </w:rPr>
-              <w:instrText xml:space="preserve"> PAGEREF _Toc447540832 \h </w:instrText>
-            </w:r>
-            <w:r>
-              <w:rPr>
-                <w:noProof/>
-                <w:webHidden/>
-              </w:rPr>
-            </w:r>
-            <w:r>
-              <w:rPr>
-                <w:noProof/>
-                <w:webHidden/>
-              </w:rPr>
-              <w:fldChar w:fldCharType="separate"/>
-            </w:r>
-            <w:r>
-              <w:rPr>
-                <w:noProof/>
-                <w:webHidden/>
-              </w:rPr>
-              <w:t>5</w:t>
-            </w:r>
-            <w:r>
-              <w:rPr>
-                <w:noProof/>
-                <w:webHidden/>
-              </w:rPr>
-              <w:fldChar w:fldCharType="end"/>
-            </w:r>
-          </w:hyperlink>
-        </w:p>
-        <w:p>
-          <w:pPr>
-            <w:pStyle w:val="TM2"/>
-            <w:tabs>
-              <w:tab w:val="right" w:leader="dot" w:pos="9062"/>
-            </w:tabs>
-            <w:rPr>
-              <w:rFonts w:eastAsiaTheme="minorEastAsia"/>
-              <w:noProof/>
-              <w:lang w:eastAsia="fr-FR"/>
-            </w:rPr>
-          </w:pPr>
-          <w:hyperlink w:anchor="_Toc447540833" w:history="1">
-            <w:r>
-              <w:rPr>
-                <w:rStyle w:val="Lienhypertexte"/>
-                <w:rFonts w:eastAsia="Times New Roman"/>
-                <w:noProof/>
-                <w:lang w:eastAsia="fr-FR"/>
-              </w:rPr>
-              <w:t>Utilisations futures</w:t>
-            </w:r>
-            <w:r>
-              <w:rPr>
-                <w:noProof/>
-                <w:webHidden/>
-              </w:rPr>
-              <w:tab/>
-            </w:r>
-            <w:r>
-              <w:rPr>
-                <w:noProof/>
-                <w:webHidden/>
-              </w:rPr>
-              <w:fldChar w:fldCharType="begin"/>
-            </w:r>
-            <w:r>
-              <w:rPr>
-                <w:noProof/>
-                <w:webHidden/>
-              </w:rPr>
-              <w:instrText xml:space="preserve"> PAGEREF _Toc447540833 \h </w:instrText>
+              <w:instrText xml:space="preserve"> PAGEREF _Toc447807571 \h </w:instrText>
             </w:r>
             <w:r>
               <w:rPr>
@@ -1222,7 +286,7 @@
               <w:lang w:eastAsia="fr-FR"/>
             </w:rPr>
           </w:pPr>
-          <w:hyperlink w:anchor="_Toc447540834" w:history="1">
+          <w:hyperlink w:anchor="_Toc447807572" w:history="1">
             <w:r>
               <w:rPr>
                 <w:rStyle w:val="Lienhypertexte"/>
@@ -1264,7 +328,7 @@
                 <w:noProof/>
                 <w:webHidden/>
               </w:rPr>
-              <w:instrText xml:space="preserve"> PAGEREF _Toc447540834 \h </w:instrText>
+              <w:instrText xml:space="preserve"> PAGEREF _Toc447807572 \h </w:instrText>
             </w:r>
             <w:r>
               <w:rPr>
@@ -1307,13 +371,13 @@
               <w:lang w:eastAsia="fr-FR"/>
             </w:rPr>
           </w:pPr>
-          <w:hyperlink w:anchor="_Toc447540835" w:history="1">
+          <w:hyperlink w:anchor="_Toc447807573" w:history="1">
             <w:r>
               <w:rPr>
                 <w:rStyle w:val="Lienhypertexte"/>
                 <w:noProof/>
               </w:rPr>
-              <w:t>Technologies utilisées :</w:t>
+              <w:t>1.1 Technologies utilisées :</w:t>
             </w:r>
             <w:r>
               <w:rPr>
@@ -1334,7 +398,7 @@
                 <w:noProof/>
                 <w:webHidden/>
               </w:rPr>
-              <w:instrText xml:space="preserve"> PAGEREF _Toc447540835 \h </w:instrText>
+              <w:instrText xml:space="preserve"> PAGEREF _Toc447807573 \h </w:instrText>
             </w:r>
             <w:r>
               <w:rPr>
@@ -1377,7 +441,7 @@
               <w:lang w:eastAsia="fr-FR"/>
             </w:rPr>
           </w:pPr>
-          <w:hyperlink w:anchor="_Toc447540836" w:history="1">
+          <w:hyperlink w:anchor="_Toc447807574" w:history="1">
             <w:r>
               <w:rPr>
                 <w:rStyle w:val="Lienhypertexte"/>
@@ -1385,7 +449,7 @@
                 <w:noProof/>
                 <w:lang w:eastAsia="fr-FR"/>
               </w:rPr>
-              <w:t>Fonctionnement de notre sujet :</w:t>
+              <w:t>1.2 Fonctionnement de notre sujet :</w:t>
             </w:r>
             <w:r>
               <w:rPr>
@@ -1406,7 +470,7 @@
                 <w:noProof/>
                 <w:webHidden/>
               </w:rPr>
-              <w:instrText xml:space="preserve"> PAGEREF _Toc447540836 \h </w:instrText>
+              <w:instrText xml:space="preserve"> PAGEREF _Toc447807574 \h </w:instrText>
             </w:r>
             <w:r>
               <w:rPr>
@@ -1449,13 +513,13 @@
               <w:lang w:eastAsia="fr-FR"/>
             </w:rPr>
           </w:pPr>
-          <w:hyperlink w:anchor="_Toc447540837" w:history="1">
+          <w:hyperlink w:anchor="_Toc447807575" w:history="1">
             <w:r>
               <w:rPr>
                 <w:rStyle w:val="Lienhypertexte"/>
                 <w:noProof/>
               </w:rPr>
-              <w:t>Réponses à un besoin :</w:t>
+              <w:t>1.3 Réponses à un besoin :</w:t>
             </w:r>
             <w:r>
               <w:rPr>
@@ -1476,7 +540,7 @@
                 <w:noProof/>
                 <w:webHidden/>
               </w:rPr>
-              <w:instrText xml:space="preserve"> PAGEREF _Toc447540837 \h </w:instrText>
+              <w:instrText xml:space="preserve"> PAGEREF _Toc447807575 \h </w:instrText>
             </w:r>
             <w:r>
               <w:rPr>
@@ -1497,6 +561,364 @@
                 <w:webHidden/>
               </w:rPr>
               <w:t>6</w:t>
+            </w:r>
+            <w:r>
+              <w:rPr>
+                <w:noProof/>
+                <w:webHidden/>
+              </w:rPr>
+              <w:fldChar w:fldCharType="end"/>
+            </w:r>
+          </w:hyperlink>
+        </w:p>
+        <w:p>
+          <w:pPr>
+            <w:pStyle w:val="TM2"/>
+            <w:tabs>
+              <w:tab w:val="right" w:leader="dot" w:pos="9062"/>
+            </w:tabs>
+            <w:rPr>
+              <w:rFonts w:eastAsiaTheme="minorEastAsia"/>
+              <w:noProof/>
+              <w:lang w:eastAsia="fr-FR"/>
+            </w:rPr>
+          </w:pPr>
+          <w:hyperlink w:anchor="_Toc447807576" w:history="1">
+            <w:r>
+              <w:rPr>
+                <w:rStyle w:val="Lienhypertexte"/>
+                <w:noProof/>
+              </w:rPr>
+              <w:t>1.4 Exemple d’applications :</w:t>
+            </w:r>
+            <w:r>
+              <w:rPr>
+                <w:noProof/>
+                <w:webHidden/>
+              </w:rPr>
+              <w:tab/>
+            </w:r>
+            <w:r>
+              <w:rPr>
+                <w:noProof/>
+                <w:webHidden/>
+              </w:rPr>
+              <w:fldChar w:fldCharType="begin"/>
+            </w:r>
+            <w:r>
+              <w:rPr>
+                <w:noProof/>
+                <w:webHidden/>
+              </w:rPr>
+              <w:instrText xml:space="preserve"> PAGEREF _Toc447807576 \h </w:instrText>
+            </w:r>
+            <w:r>
+              <w:rPr>
+                <w:noProof/>
+                <w:webHidden/>
+              </w:rPr>
+            </w:r>
+            <w:r>
+              <w:rPr>
+                <w:noProof/>
+                <w:webHidden/>
+              </w:rPr>
+              <w:fldChar w:fldCharType="separate"/>
+            </w:r>
+            <w:r>
+              <w:rPr>
+                <w:noProof/>
+                <w:webHidden/>
+              </w:rPr>
+              <w:t>7</w:t>
+            </w:r>
+            <w:r>
+              <w:rPr>
+                <w:noProof/>
+                <w:webHidden/>
+              </w:rPr>
+              <w:fldChar w:fldCharType="end"/>
+            </w:r>
+          </w:hyperlink>
+        </w:p>
+        <w:p>
+          <w:pPr>
+            <w:pStyle w:val="TM1"/>
+            <w:tabs>
+              <w:tab w:val="right" w:leader="dot" w:pos="9062"/>
+            </w:tabs>
+            <w:rPr>
+              <w:rFonts w:eastAsiaTheme="minorEastAsia"/>
+              <w:noProof/>
+              <w:lang w:eastAsia="fr-FR"/>
+            </w:rPr>
+          </w:pPr>
+          <w:hyperlink w:anchor="_Toc447807577" w:history="1">
+            <w:r>
+              <w:rPr>
+                <w:rStyle w:val="Lienhypertexte"/>
+                <w:rFonts w:eastAsia="Times New Roman"/>
+                <w:noProof/>
+                <w:lang w:eastAsia="fr-FR"/>
+              </w:rPr>
+              <w:t>Conclusion</w:t>
+            </w:r>
+            <w:r>
+              <w:rPr>
+                <w:noProof/>
+                <w:webHidden/>
+              </w:rPr>
+              <w:tab/>
+            </w:r>
+            <w:r>
+              <w:rPr>
+                <w:noProof/>
+                <w:webHidden/>
+              </w:rPr>
+              <w:fldChar w:fldCharType="begin"/>
+            </w:r>
+            <w:r>
+              <w:rPr>
+                <w:noProof/>
+                <w:webHidden/>
+              </w:rPr>
+              <w:instrText xml:space="preserve"> PAGEREF _Toc447807577 \h </w:instrText>
+            </w:r>
+            <w:r>
+              <w:rPr>
+                <w:noProof/>
+                <w:webHidden/>
+              </w:rPr>
+            </w:r>
+            <w:r>
+              <w:rPr>
+                <w:noProof/>
+                <w:webHidden/>
+              </w:rPr>
+              <w:fldChar w:fldCharType="separate"/>
+            </w:r>
+            <w:r>
+              <w:rPr>
+                <w:noProof/>
+                <w:webHidden/>
+              </w:rPr>
+              <w:t>8</w:t>
+            </w:r>
+            <w:r>
+              <w:rPr>
+                <w:noProof/>
+                <w:webHidden/>
+              </w:rPr>
+              <w:fldChar w:fldCharType="end"/>
+            </w:r>
+          </w:hyperlink>
+        </w:p>
+        <w:p>
+          <w:pPr>
+            <w:pStyle w:val="TM2"/>
+            <w:tabs>
+              <w:tab w:val="right" w:leader="dot" w:pos="9062"/>
+            </w:tabs>
+            <w:rPr>
+              <w:rFonts w:eastAsiaTheme="minorEastAsia"/>
+              <w:noProof/>
+              <w:lang w:eastAsia="fr-FR"/>
+            </w:rPr>
+          </w:pPr>
+          <w:hyperlink w:anchor="_Toc447807578" w:history="1">
+            <w:r>
+              <w:rPr>
+                <w:rStyle w:val="Lienhypertexte"/>
+                <w:rFonts w:eastAsia="Times New Roman"/>
+                <w:noProof/>
+                <w:lang w:eastAsia="fr-FR"/>
+              </w:rPr>
+              <w:t>Bilan personnel technique</w:t>
+            </w:r>
+            <w:r>
+              <w:rPr>
+                <w:noProof/>
+                <w:webHidden/>
+              </w:rPr>
+              <w:tab/>
+            </w:r>
+            <w:r>
+              <w:rPr>
+                <w:noProof/>
+                <w:webHidden/>
+              </w:rPr>
+              <w:fldChar w:fldCharType="begin"/>
+            </w:r>
+            <w:r>
+              <w:rPr>
+                <w:noProof/>
+                <w:webHidden/>
+              </w:rPr>
+              <w:instrText xml:space="preserve"> PAGEREF _Toc447807578 \h </w:instrText>
+            </w:r>
+            <w:r>
+              <w:rPr>
+                <w:noProof/>
+                <w:webHidden/>
+              </w:rPr>
+            </w:r>
+            <w:r>
+              <w:rPr>
+                <w:noProof/>
+                <w:webHidden/>
+              </w:rPr>
+              <w:fldChar w:fldCharType="separate"/>
+            </w:r>
+            <w:r>
+              <w:rPr>
+                <w:noProof/>
+                <w:webHidden/>
+              </w:rPr>
+              <w:t>8</w:t>
+            </w:r>
+            <w:r>
+              <w:rPr>
+                <w:noProof/>
+                <w:webHidden/>
+              </w:rPr>
+              <w:fldChar w:fldCharType="end"/>
+            </w:r>
+          </w:hyperlink>
+        </w:p>
+        <w:p>
+          <w:pPr>
+            <w:pStyle w:val="TM2"/>
+            <w:tabs>
+              <w:tab w:val="right" w:leader="dot" w:pos="9062"/>
+            </w:tabs>
+            <w:rPr>
+              <w:rFonts w:eastAsiaTheme="minorEastAsia"/>
+              <w:noProof/>
+              <w:lang w:eastAsia="fr-FR"/>
+            </w:rPr>
+          </w:pPr>
+          <w:hyperlink w:anchor="_Toc447807579" w:history="1">
+            <w:r>
+              <w:rPr>
+                <w:rStyle w:val="Lienhypertexte"/>
+                <w:rFonts w:eastAsia="Times New Roman"/>
+                <w:noProof/>
+                <w:lang w:eastAsia="fr-FR"/>
+              </w:rPr>
+              <w:t>Bilan apporté à l'équipe de recherche</w:t>
+            </w:r>
+            <w:r>
+              <w:rPr>
+                <w:noProof/>
+                <w:webHidden/>
+              </w:rPr>
+              <w:tab/>
+            </w:r>
+            <w:r>
+              <w:rPr>
+                <w:noProof/>
+                <w:webHidden/>
+              </w:rPr>
+              <w:fldChar w:fldCharType="begin"/>
+            </w:r>
+            <w:r>
+              <w:rPr>
+                <w:noProof/>
+                <w:webHidden/>
+              </w:rPr>
+              <w:instrText xml:space="preserve"> PAGEREF _Toc447807579 \h </w:instrText>
+            </w:r>
+            <w:r>
+              <w:rPr>
+                <w:noProof/>
+                <w:webHidden/>
+              </w:rPr>
+            </w:r>
+            <w:r>
+              <w:rPr>
+                <w:noProof/>
+                <w:webHidden/>
+              </w:rPr>
+              <w:fldChar w:fldCharType="separate"/>
+            </w:r>
+            <w:r>
+              <w:rPr>
+                <w:noProof/>
+                <w:webHidden/>
+              </w:rPr>
+              <w:t>8</w:t>
+            </w:r>
+            <w:r>
+              <w:rPr>
+                <w:noProof/>
+                <w:webHidden/>
+              </w:rPr>
+              <w:fldChar w:fldCharType="end"/>
+            </w:r>
+          </w:hyperlink>
+        </w:p>
+        <w:p>
+          <w:pPr>
+            <w:pStyle w:val="TM2"/>
+            <w:tabs>
+              <w:tab w:val="right" w:leader="dot" w:pos="9062"/>
+            </w:tabs>
+            <w:rPr>
+              <w:rFonts w:eastAsiaTheme="minorEastAsia"/>
+              <w:noProof/>
+              <w:lang w:eastAsia="fr-FR"/>
+            </w:rPr>
+          </w:pPr>
+          <w:hyperlink w:anchor="_Toc447807580" w:history="1">
+            <w:r>
+              <w:rPr>
+                <w:rStyle w:val="Lienhypertexte"/>
+                <w:rFonts w:eastAsia="Times New Roman"/>
+                <w:noProof/>
+                <w:lang w:eastAsia="fr-FR"/>
+              </w:rPr>
+              <w:t>Utilisations futures</w:t>
+            </w:r>
+            <w:r>
+              <w:rPr>
+                <w:noProof/>
+                <w:webHidden/>
+              </w:rPr>
+              <w:tab/>
+            </w:r>
+            <w:r>
+              <w:rPr>
+                <w:noProof/>
+                <w:webHidden/>
+              </w:rPr>
+              <w:fldChar w:fldCharType="begin"/>
+            </w:r>
+            <w:r>
+              <w:rPr>
+                <w:noProof/>
+                <w:webHidden/>
+              </w:rPr>
+              <w:instrText xml:space="preserve"> PAGEREF _Toc447807580 \h </w:instrText>
+            </w:r>
+            <w:r>
+              <w:rPr>
+                <w:noProof/>
+                <w:webHidden/>
+              </w:rPr>
+            </w:r>
+            <w:r>
+              <w:rPr>
+                <w:noProof/>
+                <w:webHidden/>
+              </w:rPr>
+              <w:fldChar w:fldCharType="separate"/>
+            </w:r>
+            <w:r>
+              <w:rPr>
+                <w:noProof/>
+                <w:webHidden/>
+              </w:rPr>
+              <w:t>8</w:t>
             </w:r>
             <w:r>
               <w:rPr>
@@ -1536,7 +958,7 @@
       <w:pPr>
         <w:pStyle w:val="Titre1"/>
       </w:pPr>
-      <w:bookmarkStart w:id="0" w:name="_Toc447540819"/>
+      <w:bookmarkStart w:id="0" w:name="_Toc447807570"/>
       <w:r>
         <w:lastRenderedPageBreak/>
         <w:t>Introduction :</w:t>
@@ -1549,6 +971,14 @@
     <w:p>
       <w:pPr>
         <w:jc w:val="both"/>
+      </w:pPr>
+      <w:r>
+        <w:t>Dans le cadre de notre cursus en Master Informatique à Lille 1, nous avons eu l’opportunité de réaliser un projet sur l’ensemble du semestre appelé PJI. Chaque étudiant ou binôme pouvait choisir un sujet sur lequel travailler parmi une liste mais également proposer le sien.</w:t>
+      </w:r>
+    </w:p>
+    <w:p>
+      <w:pPr>
+        <w:jc w:val="both"/>
         <w:rPr>
           <w:rStyle w:val="author-a-z82zrv5z73zz72z5z69zd3z122zrt8z86zz65z"/>
         </w:rPr>
@@ -1557,7 +987,7 @@
         <w:rPr>
           <w:rStyle w:val="author-a-z82zrv5z73zz72z5z69zd3z122zrt8z86zz65z"/>
         </w:rPr>
-        <w:t>Nous avons choisi de nous intéresser à un sujet de projet individuel proche de l'informatique embarquée, qui est un domaine grandissant à l'aube de l'Internet des Objets. Notre sujet se porte sur la détection de paquets falsifiés dans un réseau 6Lo</w:t>
+        <w:t>Nous avons choisi de nous intéresser à un sujet proche de l'informatique embarquée, qui est un domaine grandissant à l'aube de l'Internet des Objets. Notre sujet se porte sur la détection de paquets falsifiés dans un réseau 6Lo</w:t>
       </w:r>
       <w:r>
         <w:rPr>
@@ -1640,29 +1070,139 @@
       <w:r>
         <w:t xml:space="preserve">Figure </w:t>
       </w:r>
-      <w:r>
-        <w:fldChar w:fldCharType="begin"/>
-      </w:r>
-      <w:r>
-        <w:instrText xml:space="preserve"> SEQ Figure \* ARABIC </w:instrText>
-      </w:r>
-      <w:r>
-        <w:fldChar w:fldCharType="separate"/>
-      </w:r>
-      <w:r>
-        <w:rPr>
-          <w:noProof/>
-        </w:rPr>
-        <w:t>1</w:t>
-      </w:r>
-      <w:r>
-        <w:rPr>
-          <w:noProof/>
-        </w:rPr>
-        <w:fldChar w:fldCharType="end"/>
-      </w:r>
+      <w:fldSimple w:instr=" SEQ Figure \* ARABIC ">
+        <w:r>
+          <w:rPr>
+            <w:noProof/>
+          </w:rPr>
+          <w:t>1</w:t>
+        </w:r>
+      </w:fldSimple>
       <w:r>
         <w:t xml:space="preserve"> Représentation d'un réseau 6LoWPAN</w:t>
+      </w:r>
+    </w:p>
+    <w:p>
+      <w:r>
+        <w:t>L’équipe proposant ce sujet est le groupe 2XS « </w:t>
+      </w:r>
+      <w:proofErr w:type="spellStart"/>
+      <w:r>
+        <w:t>e</w:t>
+      </w:r>
+      <w:r>
+        <w:rPr>
+          <w:b/>
+        </w:rPr>
+        <w:t>X</w:t>
+      </w:r>
+      <w:r>
+        <w:t>tra</w:t>
+      </w:r>
+      <w:proofErr w:type="spellEnd"/>
+      <w:r>
+        <w:t xml:space="preserve"> </w:t>
+      </w:r>
+      <w:r>
+        <w:rPr>
+          <w:b/>
+        </w:rPr>
+        <w:t>S</w:t>
+      </w:r>
+      <w:r>
+        <w:t xml:space="preserve">mall </w:t>
+      </w:r>
+      <w:proofErr w:type="spellStart"/>
+      <w:r>
+        <w:t>e</w:t>
+      </w:r>
+      <w:r>
+        <w:rPr>
+          <w:b/>
+        </w:rPr>
+        <w:t>X</w:t>
+      </w:r>
+      <w:r>
+        <w:t>tra</w:t>
+      </w:r>
+      <w:proofErr w:type="spellEnd"/>
+      <w:r>
+        <w:t xml:space="preserve"> </w:t>
+      </w:r>
+      <w:proofErr w:type="spellStart"/>
+      <w:r>
+        <w:rPr>
+          <w:b/>
+        </w:rPr>
+        <w:t>S</w:t>
+      </w:r>
+      <w:r>
+        <w:t>afe</w:t>
+      </w:r>
+      <w:proofErr w:type="spellEnd"/>
+      <w:r>
+        <w:t> »</w:t>
+      </w:r>
+      <w:r>
+        <w:t xml:space="preserve"> composée de </w:t>
+      </w:r>
+      <w:r>
+        <w:t>notamment</w:t>
+      </w:r>
+      <w:r>
+        <w:t xml:space="preserve"> « Gilles GRIMAUD » notre encadrant, « Michael </w:t>
+      </w:r>
+      <w:r>
+        <w:t>HAUSPIE</w:t>
+      </w:r>
+      <w:r>
+        <w:t>» son associé et bien sûr le reste de l’équipe.</w:t>
+      </w:r>
+    </w:p>
+    <w:p>
+      <w:pPr>
+        <w:rPr>
+          <w:i/>
+        </w:rPr>
+      </w:pPr>
+      <w:r>
+        <w:rPr>
+          <w:i/>
+        </w:rPr>
+        <w:t xml:space="preserve">[Peut être </w:t>
+      </w:r>
+      <w:proofErr w:type="gramStart"/>
+      <w:r>
+        <w:rPr>
+          <w:i/>
+        </w:rPr>
+        <w:t>bouger</w:t>
+      </w:r>
+      <w:proofErr w:type="gramEnd"/>
+      <w:r>
+        <w:rPr>
+          <w:i/>
+        </w:rPr>
+        <w:t xml:space="preserve"> cette partie de l’intro et la mettre dans Développement du sujet ? Dans l’intro ne mettre que la présentation de IRCICA, 2XS </w:t>
+      </w:r>
+      <w:proofErr w:type="spellStart"/>
+      <w:r>
+        <w:rPr>
+          <w:i/>
+        </w:rPr>
+        <w:t>etc</w:t>
+      </w:r>
+      <w:proofErr w:type="spellEnd"/>
+      <w:r>
+        <w:rPr>
+          <w:i/>
+        </w:rPr>
+        <w:t xml:space="preserve"> non ?]</w:t>
+      </w:r>
+    </w:p>
+    <w:p>
+      <w:r>
+        <w:br w:type="page"/>
       </w:r>
     </w:p>
     <w:p>
@@ -1679,7 +1219,16 @@
           <w:rFonts w:eastAsia="Times New Roman" w:cs="Times New Roman"/>
           <w:lang w:eastAsia="fr-FR"/>
         </w:rPr>
-        <w:t>6LoWPAN est l'acronyme de IPv</w:t>
+        <w:lastRenderedPageBreak/>
+        <w:t xml:space="preserve">6LoWPAN est l'acronyme </w:t>
+      </w:r>
+      <w:proofErr w:type="gramStart"/>
+      <w:r>
+        <w:rPr>
+          <w:rFonts w:eastAsia="Times New Roman" w:cs="Times New Roman"/>
+          <w:lang w:eastAsia="fr-FR"/>
+        </w:rPr>
+        <w:t>de IPv</w:t>
       </w:r>
       <w:r>
         <w:rPr>
@@ -1689,6 +1238,7 @@
         </w:rPr>
         <w:t>6</w:t>
       </w:r>
+      <w:proofErr w:type="gramEnd"/>
       <w:r>
         <w:rPr>
           <w:rFonts w:eastAsia="Times New Roman" w:cs="Times New Roman"/>
@@ -1696,6 +1246,7 @@
         </w:rPr>
         <w:t xml:space="preserve"> </w:t>
       </w:r>
+      <w:proofErr w:type="spellStart"/>
       <w:r>
         <w:rPr>
           <w:rFonts w:eastAsia="Times New Roman" w:cs="Times New Roman"/>
@@ -1719,6 +1270,7 @@
         </w:rPr>
         <w:t>w</w:t>
       </w:r>
+      <w:proofErr w:type="spellEnd"/>
       <w:r>
         <w:rPr>
           <w:rFonts w:eastAsia="Times New Roman" w:cs="Times New Roman"/>
@@ -1741,6 +1293,7 @@
         </w:rPr>
         <w:t xml:space="preserve">ireless </w:t>
       </w:r>
+      <w:proofErr w:type="spellStart"/>
       <w:r>
         <w:rPr>
           <w:rFonts w:eastAsia="Times New Roman" w:cs="Times New Roman"/>
@@ -1754,7 +1307,15 @@
           <w:rFonts w:eastAsia="Times New Roman" w:cs="Times New Roman"/>
           <w:lang w:eastAsia="fr-FR"/>
         </w:rPr>
-        <w:t xml:space="preserve">ersonal </w:t>
+        <w:t>ersonal</w:t>
+      </w:r>
+      <w:proofErr w:type="spellEnd"/>
+      <w:r>
+        <w:rPr>
+          <w:rFonts w:eastAsia="Times New Roman" w:cs="Times New Roman"/>
+          <w:lang w:eastAsia="fr-FR"/>
+        </w:rPr>
+        <w:t xml:space="preserve"> </w:t>
       </w:r>
       <w:r>
         <w:rPr>
@@ -1920,8 +1481,33 @@
           <w:rFonts w:eastAsia="Times New Roman" w:cs="Times New Roman"/>
           <w:lang w:eastAsia="fr-FR"/>
         </w:rPr>
-        <w:t>Pour l'implémentation de ces nœuds, nous nous basons sur Contiki OS, un système d'exploitation embarqué open source, et dans son environnement de développement et de simulation Cooja</w:t>
-      </w:r>
+        <w:t xml:space="preserve">Pour l'implémentation de ces nœuds, nous nous basons sur </w:t>
+      </w:r>
+      <w:proofErr w:type="spellStart"/>
+      <w:r>
+        <w:rPr>
+          <w:rFonts w:eastAsia="Times New Roman" w:cs="Times New Roman"/>
+          <w:lang w:eastAsia="fr-FR"/>
+        </w:rPr>
+        <w:t>Contiki</w:t>
+      </w:r>
+      <w:proofErr w:type="spellEnd"/>
+      <w:r>
+        <w:rPr>
+          <w:rFonts w:eastAsia="Times New Roman" w:cs="Times New Roman"/>
+          <w:lang w:eastAsia="fr-FR"/>
+        </w:rPr>
+        <w:t xml:space="preserve"> OS, un système d'exploitation embarqué open source, et dans son environnement de développement et de simulation </w:t>
+      </w:r>
+      <w:proofErr w:type="spellStart"/>
+      <w:r>
+        <w:rPr>
+          <w:rFonts w:eastAsia="Times New Roman" w:cs="Times New Roman"/>
+          <w:lang w:eastAsia="fr-FR"/>
+        </w:rPr>
+        <w:t>Cooja</w:t>
+      </w:r>
+      <w:proofErr w:type="spellEnd"/>
       <w:r>
         <w:rPr>
           <w:rFonts w:eastAsia="Times New Roman" w:cs="Times New Roman"/>
@@ -1953,7 +1539,7 @@
           <w:lang w:eastAsia="fr-FR"/>
         </w:rPr>
       </w:pPr>
-      <w:bookmarkStart w:id="1" w:name="_Toc447540820"/>
+      <w:bookmarkStart w:id="1" w:name="_Toc447807571"/>
       <w:r>
         <w:rPr>
           <w:rFonts w:eastAsia="Times New Roman"/>
@@ -1985,7 +1571,23 @@
           <w:rFonts w:eastAsia="Times New Roman" w:cs="Times New Roman"/>
           <w:lang w:eastAsia="fr-FR"/>
         </w:rPr>
-        <w:t xml:space="preserve">Implémentation d'une application sur un nœud collectant les paquets circulant sur le réseau. Pour le moment nous travaillons dans des simulations enregistrant le flux de données dans un fichier spécialisé (en .pcap pour </w:t>
+        <w:t>Implémentation d'une application sur un nœud collectant les paquets circulant sur le réseau. Pour le moment nous travaillons dans des simulations enregistrant le flux de données dans un fichier spécialisé (en .</w:t>
+      </w:r>
+      <w:proofErr w:type="spellStart"/>
+      <w:r>
+        <w:rPr>
+          <w:rFonts w:eastAsia="Times New Roman" w:cs="Times New Roman"/>
+          <w:lang w:eastAsia="fr-FR"/>
+        </w:rPr>
+        <w:t>pcap</w:t>
+      </w:r>
+      <w:proofErr w:type="spellEnd"/>
+      <w:r>
+        <w:rPr>
+          <w:rFonts w:eastAsia="Times New Roman" w:cs="Times New Roman"/>
+          <w:lang w:eastAsia="fr-FR"/>
+        </w:rPr>
+        <w:t xml:space="preserve"> pour </w:t>
       </w:r>
       <w:r>
         <w:rPr>
@@ -2035,7 +1637,6 @@
         <w:spacing w:after="0" w:line="240" w:lineRule="auto"/>
         <w:jc w:val="both"/>
         <w:rPr>
-          <w:rFonts w:eastAsia="Times New Roman" w:cs="Times New Roman"/>
           <w:lang w:eastAsia="fr-FR"/>
         </w:rPr>
       </w:pPr>
@@ -2046,108 +1647,6 @@
         </w:rPr>
         <w:t>Ensuite, une application sur ce nœud produira une table contenant les différentes informations comme la force du réseau, adresses IP, identifiant du réseau provenant des paquets collectés. Cette table sera la base de l'analyse du flux à la volée.</w:t>
       </w:r>
-    </w:p>
-    <w:p>
-      <w:pPr>
-        <w:rPr>
-          <w:lang w:eastAsia="fr-FR"/>
-        </w:rPr>
-      </w:pPr>
-      <w:r>
-        <w:rPr>
-          <w:lang w:eastAsia="fr-FR"/>
-        </w:rPr>
-        <w:t xml:space="preserve"> </w:t>
-      </w:r>
-      <w:r>
-        <w:rPr>
-          <w:lang w:eastAsia="fr-FR"/>
-        </w:rPr>
-        <w:br w:type="page"/>
-      </w:r>
-    </w:p>
-    <w:p>
-      <w:pPr>
-        <w:pStyle w:val="Titre1"/>
-        <w:rPr>
-          <w:rFonts w:eastAsia="Times New Roman"/>
-          <w:lang w:eastAsia="fr-FR"/>
-        </w:rPr>
-      </w:pPr>
-      <w:bookmarkStart w:id="2" w:name="_Toc447540821"/>
-      <w:r>
-        <w:rPr>
-          <w:rFonts w:eastAsia="Times New Roman"/>
-          <w:lang w:eastAsia="fr-FR"/>
-        </w:rPr>
-        <w:lastRenderedPageBreak/>
-        <w:t>Introduction</w:t>
-      </w:r>
-      <w:bookmarkEnd w:id="2"/>
-    </w:p>
-    <w:p>
-      <w:pPr>
-        <w:pStyle w:val="Titre2"/>
-        <w:rPr>
-          <w:rFonts w:eastAsia="Times New Roman"/>
-          <w:lang w:eastAsia="fr-FR"/>
-        </w:rPr>
-      </w:pPr>
-      <w:bookmarkStart w:id="3" w:name="_Toc447540822"/>
-      <w:r>
-        <w:rPr>
-          <w:rFonts w:eastAsia="Times New Roman"/>
-          <w:lang w:eastAsia="fr-FR"/>
-        </w:rPr>
-        <w:t>Présentation de 6LowPAN</w:t>
-      </w:r>
-      <w:bookmarkEnd w:id="3"/>
-    </w:p>
-    <w:p>
-      <w:pPr>
-        <w:pStyle w:val="Titre2"/>
-        <w:rPr>
-          <w:rFonts w:eastAsia="Times New Roman"/>
-          <w:lang w:eastAsia="fr-FR"/>
-        </w:rPr>
-      </w:pPr>
-      <w:bookmarkStart w:id="4" w:name="_Toc447540823"/>
-      <w:r>
-        <w:rPr>
-          <w:rFonts w:eastAsia="Times New Roman"/>
-          <w:lang w:eastAsia="fr-FR"/>
-        </w:rPr>
-        <w:t>6LowPAN une réponse à une problématique (RFC 4919)</w:t>
-      </w:r>
-      <w:bookmarkEnd w:id="4"/>
-    </w:p>
-    <w:p>
-      <w:pPr>
-        <w:pStyle w:val="Titre2"/>
-        <w:rPr>
-          <w:rFonts w:eastAsia="Times New Roman"/>
-          <w:lang w:eastAsia="fr-FR"/>
-        </w:rPr>
-      </w:pPr>
-      <w:bookmarkStart w:id="5" w:name="_Toc447540824"/>
-      <w:r>
-        <w:rPr>
-          <w:rFonts w:eastAsia="Times New Roman"/>
-          <w:lang w:eastAsia="fr-FR"/>
-        </w:rPr>
-        <w:t>But de notre sujet</w:t>
-      </w:r>
-      <w:bookmarkEnd w:id="5"/>
-    </w:p>
-    <w:p>
-      <w:pPr>
-        <w:spacing w:after="0" w:line="240" w:lineRule="auto"/>
-        <w:jc w:val="both"/>
-        <w:rPr>
-          <w:rFonts w:eastAsia="Times New Roman" w:cs="Times New Roman"/>
-          <w:lang w:eastAsia="fr-FR"/>
-        </w:rPr>
-      </w:pPr>
     </w:p>
     <w:p>
       <w:pPr>
@@ -2167,29 +1666,31 @@
           <w:numId w:val="15"/>
         </w:numPr>
       </w:pPr>
+      <w:bookmarkStart w:id="2" w:name="_GoBack"/>
+      <w:bookmarkEnd w:id="2"/>
       <w:r>
         <w:br w:type="page"/>
       </w:r>
-      <w:bookmarkStart w:id="6" w:name="_Toc447540834"/>
+      <w:bookmarkStart w:id="3" w:name="_Toc447807572"/>
       <w:r>
         <w:lastRenderedPageBreak/>
         <w:t>Développement du Sujet</w:t>
       </w:r>
-      <w:bookmarkEnd w:id="6"/>
+      <w:bookmarkEnd w:id="3"/>
     </w:p>
     <w:p>
       <w:pPr>
         <w:pStyle w:val="Titre2"/>
         <w:ind w:left="708"/>
       </w:pPr>
-      <w:bookmarkStart w:id="7" w:name="_Toc447540835"/>
+      <w:bookmarkStart w:id="4" w:name="_Toc447807573"/>
       <w:r>
         <w:t xml:space="preserve">1.1 </w:t>
       </w:r>
       <w:r>
         <w:t>Technologies utilisées :</w:t>
       </w:r>
-      <w:bookmarkEnd w:id="7"/>
+      <w:bookmarkEnd w:id="4"/>
     </w:p>
     <w:p/>
     <w:p>
@@ -2224,7 +1725,23 @@
           <w:rFonts w:eastAsia="Times New Roman" w:cs="Times New Roman"/>
           <w:lang w:eastAsia="fr-FR"/>
         </w:rPr>
-        <w:t>- Contiki OS (Système d'exploitation Open Source) permettant de gérer l'Internet des Objets (assez léger et flexible)</w:t>
+        <w:t xml:space="preserve">- </w:t>
+      </w:r>
+      <w:proofErr w:type="spellStart"/>
+      <w:r>
+        <w:rPr>
+          <w:rFonts w:eastAsia="Times New Roman" w:cs="Times New Roman"/>
+          <w:lang w:eastAsia="fr-FR"/>
+        </w:rPr>
+        <w:t>Contiki</w:t>
+      </w:r>
+      <w:proofErr w:type="spellEnd"/>
+      <w:r>
+        <w:rPr>
+          <w:rFonts w:eastAsia="Times New Roman" w:cs="Times New Roman"/>
+          <w:lang w:eastAsia="fr-FR"/>
+        </w:rPr>
+        <w:t xml:space="preserve"> OS (Système d'exploitation Open Source) permettant de gérer l'Internet des Objets (assez léger et flexible)</w:t>
       </w:r>
     </w:p>
     <w:p>
@@ -2242,7 +1759,39 @@
           <w:rFonts w:eastAsia="Times New Roman" w:cs="Times New Roman"/>
           <w:lang w:eastAsia="fr-FR"/>
         </w:rPr>
-        <w:t>- Cooja (Simulateur de réseau d'objets sur Contiki OS) qui nous a permis de réaliser les simulations d’exécution.</w:t>
+        <w:t xml:space="preserve">- </w:t>
+      </w:r>
+      <w:proofErr w:type="spellStart"/>
+      <w:r>
+        <w:rPr>
+          <w:rFonts w:eastAsia="Times New Roman" w:cs="Times New Roman"/>
+          <w:lang w:eastAsia="fr-FR"/>
+        </w:rPr>
+        <w:t>Cooja</w:t>
+      </w:r>
+      <w:proofErr w:type="spellEnd"/>
+      <w:r>
+        <w:rPr>
+          <w:rFonts w:eastAsia="Times New Roman" w:cs="Times New Roman"/>
+          <w:lang w:eastAsia="fr-FR"/>
+        </w:rPr>
+        <w:t xml:space="preserve"> (Simulateur de réseau d'objets sur </w:t>
+      </w:r>
+      <w:proofErr w:type="spellStart"/>
+      <w:r>
+        <w:rPr>
+          <w:rFonts w:eastAsia="Times New Roman" w:cs="Times New Roman"/>
+          <w:lang w:eastAsia="fr-FR"/>
+        </w:rPr>
+        <w:t>Contiki</w:t>
+      </w:r>
+      <w:proofErr w:type="spellEnd"/>
+      <w:r>
+        <w:rPr>
+          <w:rFonts w:eastAsia="Times New Roman" w:cs="Times New Roman"/>
+          <w:lang w:eastAsia="fr-FR"/>
+        </w:rPr>
+        <w:t xml:space="preserve"> OS) qui nous a permis de réaliser les simulations d’exécution.</w:t>
       </w:r>
     </w:p>
     <w:p>
@@ -2487,7 +2036,7 @@
           <w:lang w:eastAsia="fr-FR"/>
         </w:rPr>
       </w:pPr>
-      <w:bookmarkStart w:id="8" w:name="_Toc447540836"/>
+      <w:bookmarkStart w:id="5" w:name="_Toc447807574"/>
       <w:r>
         <w:rPr>
           <w:rFonts w:eastAsia="Times New Roman"/>
@@ -2502,7 +2051,7 @@
         </w:rPr>
         <w:t>Fonctionnement de notre sujet :</w:t>
       </w:r>
-      <w:bookmarkEnd w:id="8"/>
+      <w:bookmarkEnd w:id="5"/>
     </w:p>
     <w:p>
       <w:pPr>
@@ -2543,7 +2092,55 @@
           <w:rFonts w:eastAsia="Times New Roman" w:cs="Times New Roman"/>
           <w:lang w:eastAsia="fr-FR"/>
         </w:rPr>
-        <w:t xml:space="preserve"> une machine virtuelle Linux avec Cooja déjà installé. Le dossier de ce simulateur contient différents exemples de "nœuds" réseaux, nous nous sommes inspirés du code mais aussi d'une partie du projet Github traitant des sniffers. Une fois que les nœuds sont créés, il suffit de les placer dans la simulation et l'exécuter. Dans la fenêtre d’événement, on peut suivre le bon déroulement du programme et l'échange de messages entre les objets.</w:t>
+        <w:t xml:space="preserve"> une machine virtuelle Linux avec </w:t>
+      </w:r>
+      <w:proofErr w:type="spellStart"/>
+      <w:r>
+        <w:rPr>
+          <w:rFonts w:eastAsia="Times New Roman" w:cs="Times New Roman"/>
+          <w:lang w:eastAsia="fr-FR"/>
+        </w:rPr>
+        <w:t>Cooja</w:t>
+      </w:r>
+      <w:proofErr w:type="spellEnd"/>
+      <w:r>
+        <w:rPr>
+          <w:rFonts w:eastAsia="Times New Roman" w:cs="Times New Roman"/>
+          <w:lang w:eastAsia="fr-FR"/>
+        </w:rPr>
+        <w:t xml:space="preserve"> déjà installé. Le dossier de ce simulateur contient différents exemples de "nœuds" réseaux, nous nous sommes inspirés du code mais aussi d'une partie du projet </w:t>
+      </w:r>
+      <w:proofErr w:type="spellStart"/>
+      <w:r>
+        <w:rPr>
+          <w:rFonts w:eastAsia="Times New Roman" w:cs="Times New Roman"/>
+          <w:lang w:eastAsia="fr-FR"/>
+        </w:rPr>
+        <w:t>Github</w:t>
+      </w:r>
+      <w:proofErr w:type="spellEnd"/>
+      <w:r>
+        <w:rPr>
+          <w:rFonts w:eastAsia="Times New Roman" w:cs="Times New Roman"/>
+          <w:lang w:eastAsia="fr-FR"/>
+        </w:rPr>
+        <w:t xml:space="preserve"> traitant des </w:t>
+      </w:r>
+      <w:proofErr w:type="spellStart"/>
+      <w:r>
+        <w:rPr>
+          <w:rFonts w:eastAsia="Times New Roman" w:cs="Times New Roman"/>
+          <w:lang w:eastAsia="fr-FR"/>
+        </w:rPr>
+        <w:t>sniffers</w:t>
+      </w:r>
+      <w:proofErr w:type="spellEnd"/>
+      <w:r>
+        <w:rPr>
+          <w:rFonts w:eastAsia="Times New Roman" w:cs="Times New Roman"/>
+          <w:lang w:eastAsia="fr-FR"/>
+        </w:rPr>
+        <w:t>. Une fois que les nœuds sont créés, il suffit de les placer dans la simulation et l'exécuter. Dans la fenêtre d’événement, on peut suivre le bon déroulement du programme et l'échange de messages entre les objets.</w:t>
       </w:r>
     </w:p>
     <w:p>
@@ -2583,14 +2180,14 @@
       <w:r>
         <w:tab/>
       </w:r>
-      <w:bookmarkStart w:id="9" w:name="_Toc447540837"/>
+      <w:bookmarkStart w:id="6" w:name="_Toc447807575"/>
       <w:r>
         <w:t xml:space="preserve">1.3 </w:t>
       </w:r>
       <w:r>
         <w:t>Réponses à un besoin :</w:t>
       </w:r>
-      <w:bookmarkEnd w:id="9"/>
+      <w:bookmarkEnd w:id="6"/>
     </w:p>
     <w:p>
       <w:r>
@@ -2603,7 +2200,15 @@
         <w:jc w:val="both"/>
       </w:pPr>
       <w:r>
-        <w:t xml:space="preserve">Le but de construire ce sniffer 6LoWPAN est de répondre notamment aux attaques dites de </w:t>
+        <w:t xml:space="preserve">Le but de construire ce </w:t>
+      </w:r>
+      <w:proofErr w:type="gramStart"/>
+      <w:r>
+        <w:t>sniffer</w:t>
+      </w:r>
+      <w:proofErr w:type="gramEnd"/>
+      <w:r>
+        <w:t xml:space="preserve"> 6LoWPAN est de répondre notamment aux attaques dites de </w:t>
       </w:r>
       <w:r>
         <w:t xml:space="preserve">  </w:t>
@@ -2631,14 +2236,17 @@
         <w:pStyle w:val="Titre2"/>
         <w:ind w:firstLine="708"/>
       </w:pPr>
-      <w:bookmarkStart w:id="10" w:name="_GoBack"/>
-      <w:bookmarkEnd w:id="10"/>
+      <w:bookmarkStart w:id="7" w:name="_Toc447807576"/>
       <w:r>
         <w:lastRenderedPageBreak/>
         <w:t xml:space="preserve">1.4 </w:t>
       </w:r>
       <w:r>
-        <w:t xml:space="preserve">Exemple d’applications : </w:t>
+        <w:t>Exemple d’applications :</w:t>
+      </w:r>
+      <w:bookmarkEnd w:id="7"/>
+      <w:r>
+        <w:t xml:space="preserve"> </w:t>
       </w:r>
     </w:p>
     <w:p>
@@ -2662,7 +2270,7 @@
           <w:lang w:eastAsia="fr-FR"/>
         </w:rPr>
       </w:pPr>
-      <w:bookmarkStart w:id="11" w:name="_Toc447540830"/>
+      <w:bookmarkStart w:id="8" w:name="_Toc447807577"/>
       <w:r>
         <w:rPr>
           <w:rFonts w:eastAsia="Times New Roman"/>
@@ -2671,61 +2279,61 @@
         <w:lastRenderedPageBreak/>
         <w:t>Conclusion</w:t>
       </w:r>
+      <w:bookmarkEnd w:id="8"/>
+    </w:p>
+    <w:p>
+      <w:pPr>
+        <w:pStyle w:val="Titre2"/>
+        <w:rPr>
+          <w:rFonts w:eastAsia="Times New Roman"/>
+          <w:lang w:eastAsia="fr-FR"/>
+        </w:rPr>
+      </w:pPr>
+      <w:bookmarkStart w:id="9" w:name="_Toc447807578"/>
+      <w:r>
+        <w:rPr>
+          <w:rFonts w:eastAsia="Times New Roman"/>
+          <w:lang w:eastAsia="fr-FR"/>
+        </w:rPr>
+        <w:t>Bilan personnel technique</w:t>
+      </w:r>
+      <w:bookmarkEnd w:id="9"/>
+    </w:p>
+    <w:p>
+      <w:pPr>
+        <w:pStyle w:val="Titre2"/>
+        <w:rPr>
+          <w:rFonts w:eastAsia="Times New Roman"/>
+          <w:lang w:eastAsia="fr-FR"/>
+        </w:rPr>
+      </w:pPr>
+      <w:bookmarkStart w:id="10" w:name="_Toc447807579"/>
+      <w:r>
+        <w:rPr>
+          <w:rFonts w:eastAsia="Times New Roman"/>
+          <w:lang w:eastAsia="fr-FR"/>
+        </w:rPr>
+        <w:t>Bilan apporté à l'équipe de recherche</w:t>
+      </w:r>
+      <w:bookmarkEnd w:id="10"/>
+    </w:p>
+    <w:p>
+      <w:pPr>
+        <w:pStyle w:val="Titre2"/>
+        <w:rPr>
+          <w:rFonts w:eastAsia="Times New Roman"/>
+          <w:lang w:eastAsia="fr-FR"/>
+        </w:rPr>
+      </w:pPr>
+      <w:bookmarkStart w:id="11" w:name="_Toc447807580"/>
+      <w:r>
+        <w:rPr>
+          <w:rFonts w:eastAsia="Times New Roman"/>
+          <w:lang w:eastAsia="fr-FR"/>
+        </w:rPr>
+        <w:t>Utilisations futures</w:t>
+      </w:r>
       <w:bookmarkEnd w:id="11"/>
-    </w:p>
-    <w:p>
-      <w:pPr>
-        <w:pStyle w:val="Titre2"/>
-        <w:rPr>
-          <w:rFonts w:eastAsia="Times New Roman"/>
-          <w:lang w:eastAsia="fr-FR"/>
-        </w:rPr>
-      </w:pPr>
-      <w:bookmarkStart w:id="12" w:name="_Toc447540831"/>
-      <w:r>
-        <w:rPr>
-          <w:rFonts w:eastAsia="Times New Roman"/>
-          <w:lang w:eastAsia="fr-FR"/>
-        </w:rPr>
-        <w:t>Bilan personnel technique</w:t>
-      </w:r>
-      <w:bookmarkEnd w:id="12"/>
-    </w:p>
-    <w:p>
-      <w:pPr>
-        <w:pStyle w:val="Titre2"/>
-        <w:rPr>
-          <w:rFonts w:eastAsia="Times New Roman"/>
-          <w:lang w:eastAsia="fr-FR"/>
-        </w:rPr>
-      </w:pPr>
-      <w:bookmarkStart w:id="13" w:name="_Toc447540832"/>
-      <w:r>
-        <w:rPr>
-          <w:rFonts w:eastAsia="Times New Roman"/>
-          <w:lang w:eastAsia="fr-FR"/>
-        </w:rPr>
-        <w:t>Bilan apporté à l'équipe de recherche</w:t>
-      </w:r>
-      <w:bookmarkEnd w:id="13"/>
-    </w:p>
-    <w:p>
-      <w:pPr>
-        <w:pStyle w:val="Titre2"/>
-        <w:rPr>
-          <w:rFonts w:eastAsia="Times New Roman"/>
-          <w:lang w:eastAsia="fr-FR"/>
-        </w:rPr>
-      </w:pPr>
-      <w:bookmarkStart w:id="14" w:name="_Toc447540833"/>
-      <w:r>
-        <w:rPr>
-          <w:rFonts w:eastAsia="Times New Roman"/>
-          <w:lang w:eastAsia="fr-FR"/>
-        </w:rPr>
-        <w:t>Utilisations futures</w:t>
-      </w:r>
-      <w:bookmarkEnd w:id="14"/>
     </w:p>
     <w:p>
       <w:pPr>
@@ -2911,7 +2519,7 @@
                 <w:bCs/>
                 <w:noProof/>
               </w:rPr>
-              <w:t>7</w:t>
+              <w:t>4</w:t>
             </w:r>
             <w:r>
               <w:rPr>
@@ -5629,7 +5237,7 @@
 </file>
 
 <file path=customXml/itemProps1.xml><?xml version="1.0" encoding="utf-8"?>
-<ds:datastoreItem xmlns:ds="http://schemas.openxmlformats.org/officeDocument/2006/customXml" ds:itemID="{FF0345E1-BE5D-411F-B094-4414877F7241}">
+<ds:datastoreItem xmlns:ds="http://schemas.openxmlformats.org/officeDocument/2006/customXml" ds:itemID="{38806B7C-650A-4A21-9DA7-2FD0EDA30443}">
   <ds:schemaRefs>
     <ds:schemaRef ds:uri="http://schemas.openxmlformats.org/officeDocument/2006/bibliography"/>
   </ds:schemaRefs>

</xml_diff>

<commit_message>
Added num of subject
</commit_message>
<xml_diff>
--- a/Rapport de PJI 2016.docx
+++ b/Rapport de PJI 2016.docx
@@ -58,8 +58,15 @@
       <w:r>
         <w:rPr>
           <w:i/>
-        </w:rPr>
-        <w:t>Détection d’intrusions dans un réseau 6LowPAN »</w:t>
+          <w:iCs/>
+        </w:rPr>
+        <w:t>Systèmes de Détection d'Intrusion pour l'Internet des Objets</w:t>
+      </w:r>
+      <w:r>
+        <w:rPr>
+          <w:i/>
+        </w:rPr>
+        <w:t>»</w:t>
       </w:r>
     </w:p>
     <w:p/>
@@ -75,6 +82,15 @@
       </w:pPr>
       <w:r>
         <w:t xml:space="preserve">Encadré par Gilles Grimaud </w:t>
+      </w:r>
+      <w:r>
+        <w:br/>
+        <w:t xml:space="preserve">Sujet </w:t>
+      </w:r>
+      <w:bookmarkStart w:id="0" w:name="_GoBack"/>
+      <w:bookmarkEnd w:id="0"/>
+      <w:r>
+        <w:t>n° 104</w:t>
       </w:r>
     </w:p>
     <w:p>
@@ -530,8 +546,6 @@
               </w:rPr>
               <w:t xml:space="preserve"> </w:t>
             </w:r>
-            <w:bookmarkStart w:id="0" w:name="_GoBack"/>
-            <w:bookmarkEnd w:id="0"/>
             <w:r>
               <w:rPr>
                 <w:rStyle w:val="Lienhypertexte"/>
@@ -1089,27 +1103,14 @@
       <w:r>
         <w:t xml:space="preserve">Figure </w:t>
       </w:r>
-      <w:r>
-        <w:fldChar w:fldCharType="begin"/>
-      </w:r>
-      <w:r>
-        <w:instrText xml:space="preserve"> SEQ Figure \* ARABIC </w:instrText>
-      </w:r>
-      <w:r>
-        <w:fldChar w:fldCharType="separate"/>
-      </w:r>
-      <w:r>
-        <w:rPr>
-          <w:noProof/>
-        </w:rPr>
-        <w:t>1</w:t>
-      </w:r>
-      <w:r>
-        <w:rPr>
-          <w:noProof/>
-        </w:rPr>
-        <w:fldChar w:fldCharType="end"/>
-      </w:r>
+      <w:fldSimple w:instr=" SEQ Figure \* ARABIC ">
+        <w:r>
+          <w:rPr>
+            <w:noProof/>
+          </w:rPr>
+          <w:t>1</w:t>
+        </w:r>
+      </w:fldSimple>
       <w:r>
         <w:t xml:space="preserve"> Représentation d'un réseau 6LoWPAN</w:t>
       </w:r>
@@ -2016,6 +2017,7 @@
       <w:r>
         <w:rPr>
           <w:noProof/>
+          <w:lang w:eastAsia="fr-FR"/>
         </w:rPr>
         <mc:AlternateContent>
           <mc:Choice Requires="wps">
@@ -2062,14 +2064,27 @@
                             <w:r>
                               <w:t xml:space="preserve">Figure </w:t>
                             </w:r>
-                            <w:fldSimple w:instr=" SEQ Figure \* ARABIC ">
-                              <w:r>
-                                <w:rPr>
-                                  <w:noProof/>
-                                </w:rPr>
-                                <w:t>2</w:t>
-                              </w:r>
-                            </w:fldSimple>
+                            <w:r>
+                              <w:fldChar w:fldCharType="begin"/>
+                            </w:r>
+                            <w:r>
+                              <w:instrText xml:space="preserve"> SEQ Figure \* ARABIC </w:instrText>
+                            </w:r>
+                            <w:r>
+                              <w:fldChar w:fldCharType="separate"/>
+                            </w:r>
+                            <w:r>
+                              <w:rPr>
+                                <w:noProof/>
+                              </w:rPr>
+                              <w:t>2</w:t>
+                            </w:r>
+                            <w:r>
+                              <w:rPr>
+                                <w:noProof/>
+                              </w:rPr>
+                              <w:fldChar w:fldCharType="end"/>
+                            </w:r>
                             <w:r>
                               <w:t xml:space="preserve"> Exemple d'un </w:t>
                             </w:r>
@@ -2138,6 +2153,7 @@
       </w:r>
       <w:r>
         <w:rPr>
+          <w:noProof/>
           <w:lang w:eastAsia="fr-FR"/>
         </w:rPr>
         <w:drawing>
@@ -5362,7 +5378,7 @@
 </file>
 
 <file path=customXml/itemProps1.xml><?xml version="1.0" encoding="utf-8"?>
-<ds:datastoreItem xmlns:ds="http://schemas.openxmlformats.org/officeDocument/2006/customXml" ds:itemID="{93D1D1D3-4BE2-4EB8-9463-635DA50ADE36}">
+<ds:datastoreItem xmlns:ds="http://schemas.openxmlformats.org/officeDocument/2006/customXml" ds:itemID="{1AC92140-0367-41EE-9AC8-36C03BEB562E}">
   <ds:schemaRefs>
     <ds:schemaRef ds:uri="http://schemas.openxmlformats.org/officeDocument/2006/bibliography"/>
   </ds:schemaRefs>

</xml_diff>

<commit_message>
fixed uppercase and parts
</commit_message>
<xml_diff>
--- a/Rapport de PJI 2016.docx
+++ b/Rapport de PJI 2016.docx
@@ -154,7 +154,7 @@
           <w:r>
             <w:fldChar w:fldCharType="separate"/>
           </w:r>
-          <w:hyperlink w:anchor="_Toc449543895" w:history="1">
+          <w:hyperlink w:anchor="_Toc449788254" w:history="1">
             <w:r>
               <w:rPr>
                 <w:rStyle w:val="Lienhypertexte"/>
@@ -181,7 +181,7 @@
                 <w:noProof/>
                 <w:webHidden/>
               </w:rPr>
-              <w:instrText xml:space="preserve"> PAGEREF _Toc449543895 \h </w:instrText>
+              <w:instrText xml:space="preserve"> PAGEREF _Toc449788254 \h </w:instrText>
             </w:r>
             <w:r>
               <w:rPr>
@@ -225,38 +225,23 @@
               <w:lang w:eastAsia="fr-FR"/>
             </w:rPr>
           </w:pPr>
-          <w:hyperlink w:anchor="_Toc449543896" w:history="1">
+          <w:hyperlink w:anchor="_Toc449788255" w:history="1">
             <w:r>
               <w:rPr>
                 <w:rStyle w:val="Lienhypertexte"/>
                 <w:noProof/>
               </w:rPr>
-              <w:t>1.</w:t>
-            </w:r>
-            <w:r>
-              <w:rPr>
-                <w:rFonts w:eastAsiaTheme="minorEastAsia"/>
-                <w:noProof/>
-                <w:lang w:eastAsia="fr-FR"/>
+              <w:t>1.Contexte du sujet</w:t>
+            </w:r>
+            <w:r>
+              <w:rPr>
+                <w:noProof/>
+                <w:webHidden/>
               </w:rPr>
               <w:tab/>
             </w:r>
             <w:r>
               <w:rPr>
-                <w:rStyle w:val="Lienhypertexte"/>
-                <w:noProof/>
-              </w:rPr>
-              <w:t>Contexte du Sujet</w:t>
-            </w:r>
-            <w:r>
-              <w:rPr>
-                <w:noProof/>
-                <w:webHidden/>
-              </w:rPr>
-              <w:tab/>
-            </w:r>
-            <w:r>
-              <w:rPr>
                 <w:noProof/>
                 <w:webHidden/>
               </w:rPr>
@@ -267,7 +252,7 @@
                 <w:noProof/>
                 <w:webHidden/>
               </w:rPr>
-              <w:instrText xml:space="preserve"> PAGEREF _Toc449543896 \h </w:instrText>
+              <w:instrText xml:space="preserve"> PAGEREF _Toc449788255 \h </w:instrText>
             </w:r>
             <w:r>
               <w:rPr>
@@ -311,7 +296,7 @@
               <w:lang w:eastAsia="fr-FR"/>
             </w:rPr>
           </w:pPr>
-          <w:hyperlink w:anchor="_Toc449543897" w:history="1">
+          <w:hyperlink w:anchor="_Toc449788256" w:history="1">
             <w:r>
               <w:rPr>
                 <w:rStyle w:val="Lienhypertexte"/>
@@ -325,24 +310,24 @@
                 <w:noProof/>
                 <w:lang w:eastAsia="fr-FR"/>
               </w:rPr>
+              <w:t xml:space="preserve"> </w:t>
+            </w:r>
+            <w:r>
+              <w:rPr>
+                <w:rStyle w:val="Lienhypertexte"/>
+                <w:noProof/>
+              </w:rPr>
+              <w:t>Analyse de l’existant</w:t>
+            </w:r>
+            <w:r>
+              <w:rPr>
+                <w:noProof/>
+                <w:webHidden/>
+              </w:rPr>
               <w:tab/>
             </w:r>
             <w:r>
               <w:rPr>
-                <w:rStyle w:val="Lienhypertexte"/>
-                <w:noProof/>
-              </w:rPr>
-              <w:t>Analyse de l’existant :</w:t>
-            </w:r>
-            <w:r>
-              <w:rPr>
-                <w:noProof/>
-                <w:webHidden/>
-              </w:rPr>
-              <w:tab/>
-            </w:r>
-            <w:r>
-              <w:rPr>
                 <w:noProof/>
                 <w:webHidden/>
               </w:rPr>
@@ -353,7 +338,7 @@
                 <w:noProof/>
                 <w:webHidden/>
               </w:rPr>
-              <w:instrText xml:space="preserve"> PAGEREF _Toc449543897 \h </w:instrText>
+              <w:instrText xml:space="preserve"> PAGEREF _Toc449788256 \h </w:instrText>
             </w:r>
             <w:r>
               <w:rPr>
@@ -397,7 +382,7 @@
               <w:lang w:eastAsia="fr-FR"/>
             </w:rPr>
           </w:pPr>
-          <w:hyperlink w:anchor="_Toc449543898" w:history="1">
+          <w:hyperlink w:anchor="_Toc449788257" w:history="1">
             <w:r>
               <w:rPr>
                 <w:rStyle w:val="Lienhypertexte"/>
@@ -413,7 +398,7 @@
                 <w:noProof/>
                 <w:lang w:eastAsia="fr-FR"/>
               </w:rPr>
-              <w:tab/>
+              <w:t xml:space="preserve"> </w:t>
             </w:r>
             <w:r>
               <w:rPr>
@@ -422,7 +407,7 @@
                 <w:noProof/>
                 <w:lang w:eastAsia="fr-FR"/>
               </w:rPr>
-              <w:t>But de notre projet :</w:t>
+              <w:t>But de notre projet</w:t>
             </w:r>
             <w:r>
               <w:rPr>
@@ -443,7 +428,7 @@
                 <w:noProof/>
                 <w:webHidden/>
               </w:rPr>
-              <w:instrText xml:space="preserve"> PAGEREF _Toc449543898 \h </w:instrText>
+              <w:instrText xml:space="preserve"> PAGEREF _Toc449788257 \h </w:instrText>
             </w:r>
             <w:r>
               <w:rPr>
@@ -487,7 +472,7 @@
               <w:lang w:eastAsia="fr-FR"/>
             </w:rPr>
           </w:pPr>
-          <w:hyperlink w:anchor="_Toc449543899" w:history="1">
+          <w:hyperlink w:anchor="_Toc449788258" w:history="1">
             <w:r>
               <w:rPr>
                 <w:rStyle w:val="Lienhypertexte"/>
@@ -502,15 +487,101 @@
                 <w:noProof/>
                 <w:lang w:eastAsia="fr-FR"/>
               </w:rPr>
+              <w:t xml:space="preserve"> </w:t>
+            </w:r>
+            <w:r>
+              <w:rPr>
+                <w:rStyle w:val="Lienhypertexte"/>
+                <w:noProof/>
+                <w:lang w:eastAsia="fr-FR"/>
+              </w:rPr>
+              <w:t>Technologies utilisées</w:t>
+            </w:r>
+            <w:r>
+              <w:rPr>
+                <w:noProof/>
+                <w:webHidden/>
+              </w:rPr>
               <w:tab/>
             </w:r>
             <w:r>
               <w:rPr>
+                <w:noProof/>
+                <w:webHidden/>
+              </w:rPr>
+              <w:fldChar w:fldCharType="begin"/>
+            </w:r>
+            <w:r>
+              <w:rPr>
+                <w:noProof/>
+                <w:webHidden/>
+              </w:rPr>
+              <w:instrText xml:space="preserve"> PAGEREF _Toc449788258 \h </w:instrText>
+            </w:r>
+            <w:r>
+              <w:rPr>
+                <w:noProof/>
+                <w:webHidden/>
+              </w:rPr>
+            </w:r>
+            <w:r>
+              <w:rPr>
+                <w:noProof/>
+                <w:webHidden/>
+              </w:rPr>
+              <w:fldChar w:fldCharType="separate"/>
+            </w:r>
+            <w:r>
+              <w:rPr>
+                <w:noProof/>
+                <w:webHidden/>
+              </w:rPr>
+              <w:t>4</w:t>
+            </w:r>
+            <w:r>
+              <w:rPr>
+                <w:noProof/>
+                <w:webHidden/>
+              </w:rPr>
+              <w:fldChar w:fldCharType="end"/>
+            </w:r>
+          </w:hyperlink>
+        </w:p>
+        <w:p>
+          <w:pPr>
+            <w:pStyle w:val="TM2"/>
+            <w:tabs>
+              <w:tab w:val="left" w:pos="880"/>
+              <w:tab w:val="right" w:leader="dot" w:pos="9062"/>
+            </w:tabs>
+            <w:rPr>
+              <w:rFonts w:eastAsiaTheme="minorEastAsia"/>
+              <w:noProof/>
+              <w:lang w:eastAsia="fr-FR"/>
+            </w:rPr>
+          </w:pPr>
+          <w:hyperlink w:anchor="_Toc449788259" w:history="1">
+            <w:r>
+              <w:rPr>
                 <w:rStyle w:val="Lienhypertexte"/>
                 <w:noProof/>
+              </w:rPr>
+              <w:t>1.4</w:t>
+            </w:r>
+            <w:r>
+              <w:rPr>
+                <w:rFonts w:eastAsiaTheme="minorEastAsia"/>
+                <w:noProof/>
                 <w:lang w:eastAsia="fr-FR"/>
               </w:rPr>
-              <w:t>Technologies utilisées :</w:t>
+              <w:t xml:space="preserve"> </w:t>
+            </w:r>
+            <w:r>
+              <w:rPr>
+                <w:rStyle w:val="Lienhypertexte"/>
+                <w:noProof/>
+              </w:rPr>
+              <w:t>Limites de 6LoWPAN</w:t>
             </w:r>
             <w:r>
               <w:rPr>
@@ -531,7 +602,7 @@
                 <w:noProof/>
                 <w:webHidden/>
               </w:rPr>
-              <w:instrText xml:space="preserve"> PAGEREF _Toc449543899 \h </w:instrText>
+              <w:instrText xml:space="preserve"> PAGEREF _Toc449788259 \h </w:instrText>
             </w:r>
             <w:r>
               <w:rPr>
@@ -551,7 +622,7 @@
                 <w:noProof/>
                 <w:webHidden/>
               </w:rPr>
-              <w:t>4</w:t>
+              <w:t>5</w:t>
             </w:r>
             <w:r>
               <w:rPr>
@@ -575,38 +646,23 @@
               <w:lang w:eastAsia="fr-FR"/>
             </w:rPr>
           </w:pPr>
-          <w:hyperlink w:anchor="_Toc449543900" w:history="1">
+          <w:hyperlink w:anchor="_Toc449788260" w:history="1">
             <w:r>
               <w:rPr>
                 <w:rStyle w:val="Lienhypertexte"/>
                 <w:noProof/>
               </w:rPr>
-              <w:t>2.</w:t>
-            </w:r>
-            <w:r>
-              <w:rPr>
-                <w:rFonts w:eastAsiaTheme="minorEastAsia"/>
-                <w:noProof/>
-                <w:lang w:eastAsia="fr-FR"/>
+              <w:t>2.Développement du sujet</w:t>
+            </w:r>
+            <w:r>
+              <w:rPr>
+                <w:noProof/>
+                <w:webHidden/>
               </w:rPr>
               <w:tab/>
             </w:r>
             <w:r>
               <w:rPr>
-                <w:rStyle w:val="Lienhypertexte"/>
-                <w:noProof/>
-              </w:rPr>
-              <w:t>Développement du Sujet</w:t>
-            </w:r>
-            <w:r>
-              <w:rPr>
-                <w:noProof/>
-                <w:webHidden/>
-              </w:rPr>
-              <w:tab/>
-            </w:r>
-            <w:r>
-              <w:rPr>
                 <w:noProof/>
                 <w:webHidden/>
               </w:rPr>
@@ -617,7 +673,7 @@
                 <w:noProof/>
                 <w:webHidden/>
               </w:rPr>
-              <w:instrText xml:space="preserve"> PAGEREF _Toc449543900 \h </w:instrText>
+              <w:instrText xml:space="preserve"> PAGEREF _Toc449788260 \h </w:instrText>
             </w:r>
             <w:r>
               <w:rPr>
@@ -661,7 +717,7 @@
               <w:lang w:eastAsia="fr-FR"/>
             </w:rPr>
           </w:pPr>
-          <w:hyperlink w:anchor="_Toc449543901" w:history="1">
+          <w:hyperlink w:anchor="_Toc449788261" w:history="1">
             <w:r>
               <w:rPr>
                 <w:rStyle w:val="Lienhypertexte"/>
@@ -677,7 +733,7 @@
                 <w:noProof/>
                 <w:lang w:eastAsia="fr-FR"/>
               </w:rPr>
-              <w:tab/>
+              <w:t xml:space="preserve"> </w:t>
             </w:r>
             <w:r>
               <w:rPr>
@@ -686,7 +742,7 @@
                 <w:noProof/>
                 <w:lang w:eastAsia="fr-FR"/>
               </w:rPr>
-              <w:t>Fonctionnement et déroulement du PJI :</w:t>
+              <w:t>Fonctionnement et déroulement du PJI</w:t>
             </w:r>
             <w:r>
               <w:rPr>
@@ -707,7 +763,7 @@
                 <w:noProof/>
                 <w:webHidden/>
               </w:rPr>
-              <w:instrText xml:space="preserve"> PAGEREF _Toc449543901 \h </w:instrText>
+              <w:instrText xml:space="preserve"> PAGEREF _Toc449788261 \h </w:instrText>
             </w:r>
             <w:r>
               <w:rPr>
@@ -751,7 +807,7 @@
               <w:lang w:eastAsia="fr-FR"/>
             </w:rPr>
           </w:pPr>
-          <w:hyperlink w:anchor="_Toc449543902" w:history="1">
+          <w:hyperlink w:anchor="_Toc449788262" w:history="1">
             <w:r>
               <w:rPr>
                 <w:rStyle w:val="Lienhypertexte"/>
@@ -765,24 +821,24 @@
                 <w:noProof/>
                 <w:lang w:eastAsia="fr-FR"/>
               </w:rPr>
+              <w:t xml:space="preserve"> </w:t>
+            </w:r>
+            <w:r>
+              <w:rPr>
+                <w:rStyle w:val="Lienhypertexte"/>
+                <w:noProof/>
+              </w:rPr>
+              <w:t>Réponses à un besoin</w:t>
+            </w:r>
+            <w:r>
+              <w:rPr>
+                <w:noProof/>
+                <w:webHidden/>
+              </w:rPr>
               <w:tab/>
             </w:r>
             <w:r>
               <w:rPr>
-                <w:rStyle w:val="Lienhypertexte"/>
-                <w:noProof/>
-              </w:rPr>
-              <w:t>Réponses à un besoin :</w:t>
-            </w:r>
-            <w:r>
-              <w:rPr>
-                <w:noProof/>
-                <w:webHidden/>
-              </w:rPr>
-              <w:tab/>
-            </w:r>
-            <w:r>
-              <w:rPr>
                 <w:noProof/>
                 <w:webHidden/>
               </w:rPr>
@@ -793,7 +849,7 @@
                 <w:noProof/>
                 <w:webHidden/>
               </w:rPr>
-              <w:instrText xml:space="preserve"> PAGEREF _Toc449543902 \h </w:instrText>
+              <w:instrText xml:space="preserve"> PAGEREF _Toc449788262 \h </w:instrText>
             </w:r>
             <w:r>
               <w:rPr>
@@ -828,7 +884,6 @@
           <w:pPr>
             <w:pStyle w:val="TM2"/>
             <w:tabs>
-              <w:tab w:val="left" w:pos="880"/>
               <w:tab w:val="right" w:leader="dot" w:pos="9062"/>
             </w:tabs>
             <w:rPr>
@@ -837,38 +892,23 @@
               <w:lang w:eastAsia="fr-FR"/>
             </w:rPr>
           </w:pPr>
-          <w:hyperlink w:anchor="_Toc449543903" w:history="1">
+          <w:hyperlink w:anchor="_Toc449788263" w:history="1">
             <w:r>
               <w:rPr>
                 <w:rStyle w:val="Lienhypertexte"/>
                 <w:noProof/>
               </w:rPr>
-              <w:t xml:space="preserve">2.3 </w:t>
-            </w:r>
-            <w:r>
-              <w:rPr>
-                <w:rFonts w:eastAsiaTheme="minorEastAsia"/>
-                <w:noProof/>
-                <w:lang w:eastAsia="fr-FR"/>
+              <w:t>2.3 Exemple d’applications</w:t>
+            </w:r>
+            <w:r>
+              <w:rPr>
+                <w:noProof/>
+                <w:webHidden/>
               </w:rPr>
               <w:tab/>
             </w:r>
             <w:r>
               <w:rPr>
-                <w:rStyle w:val="Lienhypertexte"/>
-                <w:noProof/>
-              </w:rPr>
-              <w:t>Exemple d’applications :</w:t>
-            </w:r>
-            <w:r>
-              <w:rPr>
-                <w:noProof/>
-                <w:webHidden/>
-              </w:rPr>
-              <w:tab/>
-            </w:r>
-            <w:r>
-              <w:rPr>
                 <w:noProof/>
                 <w:webHidden/>
               </w:rPr>
@@ -879,7 +919,7 @@
                 <w:noProof/>
                 <w:webHidden/>
               </w:rPr>
-              <w:instrText xml:space="preserve"> PAGEREF _Toc449543903 \h </w:instrText>
+              <w:instrText xml:space="preserve"> PAGEREF _Toc449788263 \h </w:instrText>
             </w:r>
             <w:r>
               <w:rPr>
@@ -923,7 +963,7 @@
               <w:lang w:eastAsia="fr-FR"/>
             </w:rPr>
           </w:pPr>
-          <w:hyperlink w:anchor="_Toc449543904" w:history="1">
+          <w:hyperlink w:anchor="_Toc449788264" w:history="1">
             <w:r>
               <w:rPr>
                 <w:rStyle w:val="Lienhypertexte"/>
@@ -931,30 +971,24 @@
               </w:rPr>
               <w:t>3.</w:t>
             </w:r>
-            <w:r>
-              <w:rPr>
-                <w:rFonts w:eastAsiaTheme="minorEastAsia"/>
-                <w:noProof/>
-                <w:lang w:eastAsia="fr-FR"/>
+            <w:bookmarkStart w:id="0" w:name="_GoBack"/>
+            <w:bookmarkEnd w:id="0"/>
+            <w:r>
+              <w:rPr>
+                <w:rStyle w:val="Lienhypertexte"/>
+                <w:noProof/>
+              </w:rPr>
+              <w:t>Les limites de l’application</w:t>
+            </w:r>
+            <w:r>
+              <w:rPr>
+                <w:noProof/>
+                <w:webHidden/>
               </w:rPr>
               <w:tab/>
             </w:r>
             <w:r>
               <w:rPr>
-                <w:rStyle w:val="Lienhypertexte"/>
-                <w:noProof/>
-              </w:rPr>
-              <w:t>Les Limites de l’application :</w:t>
-            </w:r>
-            <w:r>
-              <w:rPr>
-                <w:noProof/>
-                <w:webHidden/>
-              </w:rPr>
-              <w:tab/>
-            </w:r>
-            <w:r>
-              <w:rPr>
                 <w:noProof/>
                 <w:webHidden/>
               </w:rPr>
@@ -965,7 +999,7 @@
                 <w:noProof/>
                 <w:webHidden/>
               </w:rPr>
-              <w:instrText xml:space="preserve"> PAGEREF _Toc449543904 \h </w:instrText>
+              <w:instrText xml:space="preserve"> PAGEREF _Toc449788264 \h </w:instrText>
             </w:r>
             <w:r>
               <w:rPr>
@@ -1000,7 +1034,6 @@
           <w:pPr>
             <w:pStyle w:val="TM2"/>
             <w:tabs>
-              <w:tab w:val="left" w:pos="880"/>
               <w:tab w:val="right" w:leader="dot" w:pos="9062"/>
             </w:tabs>
             <w:rPr>
@@ -1009,38 +1042,23 @@
               <w:lang w:eastAsia="fr-FR"/>
             </w:rPr>
           </w:pPr>
-          <w:hyperlink w:anchor="_Toc449543905" w:history="1">
+          <w:hyperlink w:anchor="_Toc449788265" w:history="1">
             <w:r>
               <w:rPr>
                 <w:rStyle w:val="Lienhypertexte"/>
                 <w:noProof/>
               </w:rPr>
-              <w:t xml:space="preserve">3.1 </w:t>
-            </w:r>
-            <w:r>
-              <w:rPr>
-                <w:rFonts w:eastAsiaTheme="minorEastAsia"/>
-                <w:noProof/>
-                <w:lang w:eastAsia="fr-FR"/>
+              <w:t>3.2 Le défi de notre projet</w:t>
+            </w:r>
+            <w:r>
+              <w:rPr>
+                <w:noProof/>
+                <w:webHidden/>
               </w:rPr>
               <w:tab/>
             </w:r>
             <w:r>
               <w:rPr>
-                <w:rStyle w:val="Lienhypertexte"/>
-                <w:noProof/>
-              </w:rPr>
-              <w:t>Limites de 6LoWPAN :</w:t>
-            </w:r>
-            <w:r>
-              <w:rPr>
-                <w:noProof/>
-                <w:webHidden/>
-              </w:rPr>
-              <w:tab/>
-            </w:r>
-            <w:r>
-              <w:rPr>
                 <w:noProof/>
                 <w:webHidden/>
               </w:rPr>
@@ -1051,93 +1069,7 @@
                 <w:noProof/>
                 <w:webHidden/>
               </w:rPr>
-              <w:instrText xml:space="preserve"> PAGEREF _Toc449543905 \h </w:instrText>
-            </w:r>
-            <w:r>
-              <w:rPr>
-                <w:noProof/>
-                <w:webHidden/>
-              </w:rPr>
-            </w:r>
-            <w:r>
-              <w:rPr>
-                <w:noProof/>
-                <w:webHidden/>
-              </w:rPr>
-              <w:fldChar w:fldCharType="separate"/>
-            </w:r>
-            <w:r>
-              <w:rPr>
-                <w:noProof/>
-                <w:webHidden/>
-              </w:rPr>
-              <w:t>7</w:t>
-            </w:r>
-            <w:r>
-              <w:rPr>
-                <w:noProof/>
-                <w:webHidden/>
-              </w:rPr>
-              <w:fldChar w:fldCharType="end"/>
-            </w:r>
-          </w:hyperlink>
-        </w:p>
-        <w:p>
-          <w:pPr>
-            <w:pStyle w:val="TM2"/>
-            <w:tabs>
-              <w:tab w:val="left" w:pos="880"/>
-              <w:tab w:val="right" w:leader="dot" w:pos="9062"/>
-            </w:tabs>
-            <w:rPr>
-              <w:rFonts w:eastAsiaTheme="minorEastAsia"/>
-              <w:noProof/>
-              <w:lang w:eastAsia="fr-FR"/>
-            </w:rPr>
-          </w:pPr>
-          <w:hyperlink w:anchor="_Toc449543906" w:history="1">
-            <w:r>
-              <w:rPr>
-                <w:rStyle w:val="Lienhypertexte"/>
-                <w:noProof/>
-              </w:rPr>
-              <w:t xml:space="preserve">3.2 </w:t>
-            </w:r>
-            <w:r>
-              <w:rPr>
-                <w:rFonts w:eastAsiaTheme="minorEastAsia"/>
-                <w:noProof/>
-                <w:lang w:eastAsia="fr-FR"/>
-              </w:rPr>
-              <w:tab/>
-            </w:r>
-            <w:r>
-              <w:rPr>
-                <w:rStyle w:val="Lienhypertexte"/>
-                <w:noProof/>
-              </w:rPr>
-              <w:t>Le défi de notre projet :</w:t>
-            </w:r>
-            <w:r>
-              <w:rPr>
-                <w:noProof/>
-                <w:webHidden/>
-              </w:rPr>
-              <w:tab/>
-            </w:r>
-            <w:r>
-              <w:rPr>
-                <w:noProof/>
-                <w:webHidden/>
-              </w:rPr>
-              <w:fldChar w:fldCharType="begin"/>
-            </w:r>
-            <w:r>
-              <w:rPr>
-                <w:noProof/>
-                <w:webHidden/>
-              </w:rPr>
-              <w:instrText xml:space="preserve"> PAGEREF _Toc449543906 \h </w:instrText>
+              <w:instrText xml:space="preserve"> PAGEREF _Toc449788265 \h </w:instrText>
             </w:r>
             <w:r>
               <w:rPr>
@@ -1180,7 +1112,7 @@
               <w:lang w:eastAsia="fr-FR"/>
             </w:rPr>
           </w:pPr>
-          <w:hyperlink w:anchor="_Toc449543907" w:history="1">
+          <w:hyperlink w:anchor="_Toc449788266" w:history="1">
             <w:r>
               <w:rPr>
                 <w:rStyle w:val="Lienhypertexte"/>
@@ -1209,7 +1141,7 @@
                 <w:noProof/>
                 <w:webHidden/>
               </w:rPr>
-              <w:instrText xml:space="preserve"> PAGEREF _Toc449543907 \h </w:instrText>
+              <w:instrText xml:space="preserve"> PAGEREF _Toc449788266 \h </w:instrText>
             </w:r>
             <w:r>
               <w:rPr>
@@ -1252,7 +1184,7 @@
               <w:lang w:eastAsia="fr-FR"/>
             </w:rPr>
           </w:pPr>
-          <w:hyperlink w:anchor="_Toc449543908" w:history="1">
+          <w:hyperlink w:anchor="_Toc449788267" w:history="1">
             <w:r>
               <w:rPr>
                 <w:rStyle w:val="Lienhypertexte"/>
@@ -1281,7 +1213,7 @@
                 <w:noProof/>
                 <w:webHidden/>
               </w:rPr>
-              <w:instrText xml:space="preserve"> PAGEREF _Toc449543908 \h </w:instrText>
+              <w:instrText xml:space="preserve"> PAGEREF _Toc449788267 \h </w:instrText>
             </w:r>
             <w:r>
               <w:rPr>
@@ -1324,7 +1256,7 @@
               <w:lang w:eastAsia="fr-FR"/>
             </w:rPr>
           </w:pPr>
-          <w:hyperlink w:anchor="_Toc449543909" w:history="1">
+          <w:hyperlink w:anchor="_Toc449788268" w:history="1">
             <w:r>
               <w:rPr>
                 <w:rStyle w:val="Lienhypertexte"/>
@@ -1353,7 +1285,7 @@
                 <w:noProof/>
                 <w:webHidden/>
               </w:rPr>
-              <w:instrText xml:space="preserve"> PAGEREF _Toc449543909 \h </w:instrText>
+              <w:instrText xml:space="preserve"> PAGEREF _Toc449788268 \h </w:instrText>
             </w:r>
             <w:r>
               <w:rPr>
@@ -1396,7 +1328,7 @@
               <w:lang w:eastAsia="fr-FR"/>
             </w:rPr>
           </w:pPr>
-          <w:hyperlink w:anchor="_Toc449543910" w:history="1">
+          <w:hyperlink w:anchor="_Toc449788269" w:history="1">
             <w:r>
               <w:rPr>
                 <w:rStyle w:val="Lienhypertexte"/>
@@ -1425,7 +1357,7 @@
                 <w:noProof/>
                 <w:webHidden/>
               </w:rPr>
-              <w:instrText xml:space="preserve"> PAGEREF _Toc449543910 \h </w:instrText>
+              <w:instrText xml:space="preserve"> PAGEREF _Toc449788269 \h </w:instrText>
             </w:r>
             <w:r>
               <w:rPr>
@@ -1485,14 +1417,12 @@
       <w:pPr>
         <w:pStyle w:val="Titre1"/>
       </w:pPr>
-      <w:bookmarkStart w:id="0" w:name="_Toc449543895"/>
-      <w:bookmarkStart w:id="1" w:name="_GoBack"/>
-      <w:bookmarkEnd w:id="1"/>
+      <w:bookmarkStart w:id="1" w:name="_Toc449788254"/>
       <w:r>
         <w:lastRenderedPageBreak/>
         <w:t>Introduction :</w:t>
       </w:r>
-      <w:bookmarkEnd w:id="0"/>
+      <w:bookmarkEnd w:id="1"/>
       <w:r>
         <w:t xml:space="preserve"> </w:t>
       </w:r>
@@ -1594,38 +1524,21 @@
       <w:r>
         <w:t xml:space="preserve">Figure </w:t>
       </w:r>
-      <w:r>
-        <w:fldChar w:fldCharType="begin"/>
-      </w:r>
-      <w:r>
-        <w:instrText xml:space="preserve"> SEQ Figure \* ARABIC </w:instrText>
-      </w:r>
-      <w:r>
-        <w:fldChar w:fldCharType="separate"/>
-      </w:r>
-      <w:r>
-        <w:rPr>
-          <w:noProof/>
-        </w:rPr>
-        <w:t>1</w:t>
-      </w:r>
-      <w:r>
-        <w:rPr>
-          <w:noProof/>
-        </w:rPr>
-        <w:fldChar w:fldCharType="end"/>
-      </w:r>
+      <w:fldSimple w:instr=" SEQ Figure \* ARABIC ">
+        <w:r>
+          <w:rPr>
+            <w:noProof/>
+          </w:rPr>
+          <w:t>1</w:t>
+        </w:r>
+      </w:fldSimple>
       <w:r>
         <w:t xml:space="preserve"> Représentation d'un réseau 6LoWPAN</w:t>
       </w:r>
     </w:p>
     <w:p>
       <w:r>
-        <w:t>L’équipe proposant ce sujet est le groupe 2XS « </w:t>
-      </w:r>
-      <w:proofErr w:type="spellStart"/>
-      <w:r>
-        <w:t>e</w:t>
+        <w:t>L’équipe proposant ce sujet est le groupe 2XS « e</w:t>
       </w:r>
       <w:r>
         <w:rPr>
@@ -1634,11 +1547,7 @@
         <w:t>X</w:t>
       </w:r>
       <w:r>
-        <w:t>tra</w:t>
-      </w:r>
-      <w:proofErr w:type="spellEnd"/>
-      <w:r>
-        <w:t xml:space="preserve"> </w:t>
+        <w:t xml:space="preserve">tra </w:t>
       </w:r>
       <w:r>
         <w:rPr>
@@ -1647,11 +1556,7 @@
         <w:t>S</w:t>
       </w:r>
       <w:r>
-        <w:t xml:space="preserve">mall </w:t>
-      </w:r>
-      <w:proofErr w:type="spellStart"/>
-      <w:r>
-        <w:t>e</w:t>
+        <w:t>mall e</w:t>
       </w:r>
       <w:r>
         <w:rPr>
@@ -1660,13 +1565,8 @@
         <w:t>X</w:t>
       </w:r>
       <w:r>
-        <w:t>tra</w:t>
-      </w:r>
-      <w:proofErr w:type="spellEnd"/>
-      <w:r>
-        <w:t xml:space="preserve"> </w:t>
-      </w:r>
-      <w:proofErr w:type="spellStart"/>
+        <w:t xml:space="preserve">tra </w:t>
+      </w:r>
       <w:r>
         <w:rPr>
           <w:b/>
@@ -1674,11 +1574,7 @@
         <w:t>S</w:t>
       </w:r>
       <w:r>
-        <w:t>afe</w:t>
-      </w:r>
-      <w:proofErr w:type="spellEnd"/>
-      <w:r>
-        <w:t> »</w:t>
+        <w:t>afe »</w:t>
       </w:r>
       <w:r>
         <w:t xml:space="preserve"> composée de </w:t>
@@ -1704,35 +1600,7 @@
         <w:rPr>
           <w:i/>
         </w:rPr>
-        <w:t xml:space="preserve">[Peut être </w:t>
-      </w:r>
-      <w:proofErr w:type="gramStart"/>
-      <w:r>
-        <w:rPr>
-          <w:i/>
-        </w:rPr>
-        <w:t>bouger</w:t>
-      </w:r>
-      <w:proofErr w:type="gramEnd"/>
-      <w:r>
-        <w:rPr>
-          <w:i/>
-        </w:rPr>
-        <w:t xml:space="preserve"> cette partie de l’intro et la mettre dans Développement du sujet ? Dans l’intro ne mettre que la présentation de IRCICA, 2XS </w:t>
-      </w:r>
-      <w:proofErr w:type="spellStart"/>
-      <w:r>
-        <w:rPr>
-          <w:i/>
-        </w:rPr>
-        <w:t>etc</w:t>
-      </w:r>
-      <w:proofErr w:type="spellEnd"/>
-      <w:r>
-        <w:rPr>
-          <w:i/>
-        </w:rPr>
-        <w:t xml:space="preserve"> non ?]</w:t>
+        <w:t>[Peut être bouger cette partie de l’intro et la mettre dans Développement du sujet ? Dans l’intro ne mettre que la présentation de IRCICA, 2XS etc non ?]</w:t>
       </w:r>
     </w:p>
     <w:p>
@@ -1746,10 +1614,13 @@
       <w:r>
         <w:br w:type="page"/>
       </w:r>
-      <w:bookmarkStart w:id="2" w:name="_Toc449543896"/>
+      <w:bookmarkStart w:id="2" w:name="_Toc449788255"/>
       <w:r>
         <w:lastRenderedPageBreak/>
-        <w:t>Contexte du Sujet</w:t>
+        <w:t>Contexte du s</w:t>
+      </w:r>
+      <w:r>
+        <w:t>ujet</w:t>
       </w:r>
       <w:bookmarkEnd w:id="2"/>
     </w:p>
@@ -1761,13 +1632,10 @@
           <w:numId w:val="16"/>
         </w:numPr>
       </w:pPr>
-      <w:bookmarkStart w:id="3" w:name="_Toc449543897"/>
+      <w:bookmarkStart w:id="3" w:name="_Toc449788256"/>
       <w:r>
         <w:t>Analyse de l’existant</w:t>
       </w:r>
-      <w:r>
-        <w:t> :</w:t>
-      </w:r>
       <w:bookmarkEnd w:id="3"/>
     </w:p>
     <w:p/>
@@ -1782,14 +1650,7 @@
         <w:rPr>
           <w:lang w:eastAsia="fr-FR"/>
         </w:rPr>
-        <w:t xml:space="preserve">6LoWPAN est l'acronyme </w:t>
-      </w:r>
-      <w:proofErr w:type="gramStart"/>
-      <w:r>
-        <w:rPr>
-          <w:lang w:eastAsia="fr-FR"/>
-        </w:rPr>
-        <w:t>de IPv</w:t>
+        <w:t>6LoWPAN est l'acronyme de IPv</w:t>
       </w:r>
       <w:r>
         <w:rPr>
@@ -1798,14 +1659,12 @@
         </w:rPr>
         <w:t>6</w:t>
       </w:r>
-      <w:proofErr w:type="gramEnd"/>
       <w:r>
         <w:rPr>
           <w:lang w:eastAsia="fr-FR"/>
         </w:rPr>
         <w:t xml:space="preserve"> </w:t>
       </w:r>
-      <w:proofErr w:type="spellStart"/>
       <w:r>
         <w:rPr>
           <w:b/>
@@ -1826,7 +1685,6 @@
         </w:rPr>
         <w:t>w</w:t>
       </w:r>
-      <w:proofErr w:type="spellEnd"/>
       <w:r>
         <w:rPr>
           <w:lang w:eastAsia="fr-FR"/>
@@ -1846,7 +1704,6 @@
         </w:rPr>
         <w:t xml:space="preserve">ireless </w:t>
       </w:r>
-      <w:proofErr w:type="spellStart"/>
       <w:r>
         <w:rPr>
           <w:b/>
@@ -1858,14 +1715,7 @@
         <w:rPr>
           <w:lang w:eastAsia="fr-FR"/>
         </w:rPr>
-        <w:t>ersonal</w:t>
-      </w:r>
-      <w:proofErr w:type="spellEnd"/>
-      <w:r>
-        <w:rPr>
-          <w:lang w:eastAsia="fr-FR"/>
-        </w:rPr>
-        <w:t xml:space="preserve"> </w:t>
+        <w:t xml:space="preserve">ersonal </w:t>
       </w:r>
       <w:r>
         <w:rPr>
@@ -1946,22 +1796,15 @@
           <w:lang w:eastAsia="fr-FR"/>
         </w:rPr>
       </w:pPr>
-      <w:bookmarkStart w:id="4" w:name="_Toc449543898"/>
+      <w:bookmarkStart w:id="4" w:name="_Toc449788257"/>
       <w:r>
         <w:rPr>
           <w:rFonts w:eastAsia="Times New Roman"/>
           <w:lang w:eastAsia="fr-FR"/>
         </w:rPr>
-        <w:t>But de notre projet :</w:t>
+        <w:t>But de notre projet</w:t>
       </w:r>
       <w:bookmarkEnd w:id="4"/>
-      <w:r>
-        <w:rPr>
-          <w:rFonts w:eastAsia="Times New Roman"/>
-          <w:lang w:eastAsia="fr-FR"/>
-        </w:rPr>
-        <w:t xml:space="preserve"> </w:t>
-      </w:r>
     </w:p>
     <w:p>
       <w:pPr>
@@ -1995,12 +1838,12 @@
           <w:lang w:eastAsia="fr-FR"/>
         </w:rPr>
       </w:pPr>
-      <w:bookmarkStart w:id="5" w:name="_Toc449543899"/>
-      <w:r>
-        <w:rPr>
-          <w:lang w:eastAsia="fr-FR"/>
-        </w:rPr>
-        <w:t>Technologies utilisées :</w:t>
+      <w:bookmarkStart w:id="5" w:name="_Toc449788258"/>
+      <w:r>
+        <w:rPr>
+          <w:lang w:eastAsia="fr-FR"/>
+        </w:rPr>
+        <w:t>Technologies utilisées</w:t>
       </w:r>
       <w:bookmarkEnd w:id="5"/>
     </w:p>
@@ -2041,23 +1884,7 @@
           <w:rFonts w:eastAsia="Times New Roman" w:cs="Times New Roman"/>
           <w:lang w:eastAsia="fr-FR"/>
         </w:rPr>
-        <w:t xml:space="preserve">- </w:t>
-      </w:r>
-      <w:proofErr w:type="spellStart"/>
-      <w:r>
-        <w:rPr>
-          <w:rFonts w:eastAsia="Times New Roman" w:cs="Times New Roman"/>
-          <w:lang w:eastAsia="fr-FR"/>
-        </w:rPr>
-        <w:t>Contiki</w:t>
-      </w:r>
-      <w:proofErr w:type="spellEnd"/>
-      <w:r>
-        <w:rPr>
-          <w:rFonts w:eastAsia="Times New Roman" w:cs="Times New Roman"/>
-          <w:lang w:eastAsia="fr-FR"/>
-        </w:rPr>
-        <w:t xml:space="preserve"> OS (Système d'exploitation Open Source) permettant de gérer l'Internet des Objets (assez léger et flexible)</w:t>
+        <w:t>- Contiki OS (Système d'exploitation Open Source) permettant de gérer l'Internet des Objets (assez léger et flexible)</w:t>
       </w:r>
     </w:p>
     <w:p>
@@ -2074,39 +1901,7 @@
           <w:rFonts w:eastAsia="Times New Roman" w:cs="Times New Roman"/>
           <w:lang w:eastAsia="fr-FR"/>
         </w:rPr>
-        <w:t xml:space="preserve">- </w:t>
-      </w:r>
-      <w:proofErr w:type="spellStart"/>
-      <w:r>
-        <w:rPr>
-          <w:rFonts w:eastAsia="Times New Roman" w:cs="Times New Roman"/>
-          <w:lang w:eastAsia="fr-FR"/>
-        </w:rPr>
-        <w:t>Cooja</w:t>
-      </w:r>
-      <w:proofErr w:type="spellEnd"/>
-      <w:r>
-        <w:rPr>
-          <w:rFonts w:eastAsia="Times New Roman" w:cs="Times New Roman"/>
-          <w:lang w:eastAsia="fr-FR"/>
-        </w:rPr>
-        <w:t xml:space="preserve"> (Simulateur de réseau d'objets sur </w:t>
-      </w:r>
-      <w:proofErr w:type="spellStart"/>
-      <w:r>
-        <w:rPr>
-          <w:rFonts w:eastAsia="Times New Roman" w:cs="Times New Roman"/>
-          <w:lang w:eastAsia="fr-FR"/>
-        </w:rPr>
-        <w:t>Contiki</w:t>
-      </w:r>
-      <w:proofErr w:type="spellEnd"/>
-      <w:r>
-        <w:rPr>
-          <w:rFonts w:eastAsia="Times New Roman" w:cs="Times New Roman"/>
-          <w:lang w:eastAsia="fr-FR"/>
-        </w:rPr>
-        <w:t xml:space="preserve"> OS) qui nous a permis de réaliser les simulations d’exécution.</w:t>
+        <w:t>- Cooja (Simulateur de réseau d'objets sur Contiki OS) qui nous a permis de réaliser les simulations d’exécution.</w:t>
       </w:r>
     </w:p>
     <w:p>
@@ -2321,18 +2116,36 @@
     </w:p>
     <w:p>
       <w:pPr>
+        <w:pStyle w:val="Titre2"/>
+        <w:numPr>
+          <w:ilvl w:val="1"/>
+          <w:numId w:val="16"/>
+        </w:numPr>
+      </w:pPr>
+      <w:bookmarkStart w:id="6" w:name="_Toc449788259"/>
+      <w:r>
+        <w:lastRenderedPageBreak/>
+        <w:t>Limites de 6LoWPAN</w:t>
+      </w:r>
+      <w:bookmarkEnd w:id="6"/>
+    </w:p>
+    <w:p/>
+    <w:p>
+      <w:pPr>
         <w:pStyle w:val="Titre1"/>
         <w:numPr>
           <w:ilvl w:val="0"/>
           <w:numId w:val="15"/>
         </w:numPr>
       </w:pPr>
-      <w:bookmarkStart w:id="6" w:name="_Toc449543900"/>
-      <w:r>
-        <w:lastRenderedPageBreak/>
-        <w:t>Développement du Sujet</w:t>
-      </w:r>
-      <w:bookmarkEnd w:id="6"/>
+      <w:bookmarkStart w:id="7" w:name="_Toc449788260"/>
+      <w:r>
+        <w:t>Développement du s</w:t>
+      </w:r>
+      <w:r>
+        <w:t>ujet</w:t>
+      </w:r>
+      <w:bookmarkEnd w:id="7"/>
     </w:p>
     <w:p>
       <w:pPr>
@@ -2343,7 +2156,7 @@
           <w:lang w:eastAsia="fr-FR"/>
         </w:rPr>
       </w:pPr>
-      <w:bookmarkStart w:id="7" w:name="_Toc449543901"/>
+      <w:bookmarkStart w:id="8" w:name="_Toc449788261"/>
       <w:r>
         <w:rPr>
           <w:rFonts w:eastAsia="Times New Roman"/>
@@ -2393,14 +2206,7 @@
         </w:rPr>
         <w:t>du PJI</w:t>
       </w:r>
-      <w:r>
-        <w:rPr>
-          <w:rFonts w:eastAsia="Times New Roman"/>
-          <w:lang w:eastAsia="fr-FR"/>
-        </w:rPr>
-        <w:t> :</w:t>
-      </w:r>
-      <w:bookmarkEnd w:id="7"/>
+      <w:bookmarkEnd w:id="8"/>
     </w:p>
     <w:p>
       <w:pPr>
@@ -2439,78 +2245,14 @@
           <w:rFonts w:eastAsia="Times New Roman" w:cs="Times New Roman"/>
           <w:lang w:eastAsia="fr-FR"/>
         </w:rPr>
-        <w:t xml:space="preserve"> une machine virtuelle Linux avec </w:t>
-      </w:r>
-      <w:proofErr w:type="spellStart"/>
+        <w:t xml:space="preserve"> une machine virtuelle Linux avec Cooja déjà installé. Le dossier de ce simulateur contient différents exemples de "nœuds" réseaux, nous nous sommes inspirés du code mais aussi d'une partie du projet Github traitant des sniffers.</w:t>
+      </w:r>
       <w:r>
         <w:rPr>
           <w:rFonts w:eastAsia="Times New Roman" w:cs="Times New Roman"/>
           <w:lang w:eastAsia="fr-FR"/>
         </w:rPr>
-        <w:t>Cooja</w:t>
-      </w:r>
-      <w:proofErr w:type="spellEnd"/>
-      <w:r>
-        <w:rPr>
-          <w:rFonts w:eastAsia="Times New Roman" w:cs="Times New Roman"/>
-          <w:lang w:eastAsia="fr-FR"/>
-        </w:rPr>
-        <w:t xml:space="preserve"> déjà installé. Le dossier de ce simulateur contient différents exemples de "nœuds" réseaux, nous nous sommes inspirés du code mais aussi d'une partie du projet </w:t>
-      </w:r>
-      <w:proofErr w:type="spellStart"/>
-      <w:r>
-        <w:rPr>
-          <w:rFonts w:eastAsia="Times New Roman" w:cs="Times New Roman"/>
-          <w:lang w:eastAsia="fr-FR"/>
-        </w:rPr>
-        <w:t>Github</w:t>
-      </w:r>
-      <w:proofErr w:type="spellEnd"/>
-      <w:r>
-        <w:rPr>
-          <w:rFonts w:eastAsia="Times New Roman" w:cs="Times New Roman"/>
-          <w:lang w:eastAsia="fr-FR"/>
-        </w:rPr>
-        <w:t xml:space="preserve"> traitant des </w:t>
-      </w:r>
-      <w:proofErr w:type="spellStart"/>
-      <w:r>
-        <w:rPr>
-          <w:rFonts w:eastAsia="Times New Roman" w:cs="Times New Roman"/>
-          <w:lang w:eastAsia="fr-FR"/>
-        </w:rPr>
-        <w:t>sniffers</w:t>
-      </w:r>
-      <w:proofErr w:type="spellEnd"/>
-      <w:r>
-        <w:rPr>
-          <w:rFonts w:eastAsia="Times New Roman" w:cs="Times New Roman"/>
-          <w:lang w:eastAsia="fr-FR"/>
-        </w:rPr>
-        <w:t>.</w:t>
-      </w:r>
-      <w:r>
-        <w:rPr>
-          <w:rFonts w:eastAsia="Times New Roman" w:cs="Times New Roman"/>
-          <w:lang w:eastAsia="fr-FR"/>
-        </w:rPr>
-        <w:t xml:space="preserve"> Les nœuds sont sous la forme de fichier en « .c » et une fois compilé on obtient un fichier « .</w:t>
-      </w:r>
-      <w:proofErr w:type="spellStart"/>
-      <w:r>
-        <w:rPr>
-          <w:rFonts w:eastAsia="Times New Roman" w:cs="Times New Roman"/>
-          <w:lang w:eastAsia="fr-FR"/>
-        </w:rPr>
-        <w:t>sky</w:t>
-      </w:r>
-      <w:proofErr w:type="spellEnd"/>
-      <w:r>
-        <w:rPr>
-          <w:rFonts w:eastAsia="Times New Roman" w:cs="Times New Roman"/>
-          <w:lang w:eastAsia="fr-FR"/>
-        </w:rPr>
-        <w:t> » qui pourra être importé dans la simulation.</w:t>
+        <w:t xml:space="preserve"> Les nœuds sont sous la forme de fichier en « .c » et une fois compilé on obtient un fichier « .sky » qui pourra être importé dans la simulation.</w:t>
       </w:r>
     </w:p>
     <w:p>
@@ -2603,27 +2345,14 @@
                             <w:r>
                               <w:t xml:space="preserve">Figure </w:t>
                             </w:r>
-                            <w:r>
-                              <w:fldChar w:fldCharType="begin"/>
-                            </w:r>
-                            <w:r>
-                              <w:instrText xml:space="preserve"> SEQ Figure \* ARABIC </w:instrText>
-                            </w:r>
-                            <w:r>
-                              <w:fldChar w:fldCharType="separate"/>
-                            </w:r>
-                            <w:r>
-                              <w:rPr>
-                                <w:noProof/>
-                              </w:rPr>
-                              <w:t>2</w:t>
-                            </w:r>
-                            <w:r>
-                              <w:rPr>
-                                <w:noProof/>
-                              </w:rPr>
-                              <w:fldChar w:fldCharType="end"/>
-                            </w:r>
+                            <w:fldSimple w:instr=" SEQ Figure \* ARABIC ">
+                              <w:r>
+                                <w:rPr>
+                                  <w:noProof/>
+                                </w:rPr>
+                                <w:t>2</w:t>
+                              </w:r>
+                            </w:fldSimple>
                             <w:r>
                               <w:t xml:space="preserve"> Exemple d'un </w:t>
                             </w:r>
@@ -2879,11 +2608,11 @@
           <w:numId w:val="19"/>
         </w:numPr>
       </w:pPr>
-      <w:bookmarkStart w:id="8" w:name="_Toc449543902"/>
-      <w:r>
-        <w:t>Réponses à un besoin :</w:t>
-      </w:r>
-      <w:bookmarkEnd w:id="8"/>
+      <w:bookmarkStart w:id="9" w:name="_Toc449788262"/>
+      <w:r>
+        <w:t>Réponses à un besoin</w:t>
+      </w:r>
+      <w:bookmarkEnd w:id="9"/>
     </w:p>
     <w:p>
       <w:pPr>
@@ -2906,15 +2635,7 @@
         <w:ind w:left="708"/>
       </w:pPr>
       <w:r>
-        <w:t xml:space="preserve">Le but de construire ce </w:t>
-      </w:r>
-      <w:proofErr w:type="gramStart"/>
-      <w:r>
-        <w:t>sniffer</w:t>
-      </w:r>
-      <w:proofErr w:type="gramEnd"/>
-      <w:r>
-        <w:t xml:space="preserve"> 6LoWPAN est </w:t>
+        <w:t xml:space="preserve">Le but de construire ce sniffer 6LoWPAN est </w:t>
       </w:r>
       <w:r>
         <w:t xml:space="preserve">donc </w:t>
@@ -2961,7 +2682,7 @@
         <w:pStyle w:val="Titre2"/>
         <w:ind w:firstLine="708"/>
       </w:pPr>
-      <w:bookmarkStart w:id="9" w:name="_Toc449543903"/>
+      <w:bookmarkStart w:id="10" w:name="_Toc449788263"/>
       <w:r>
         <w:lastRenderedPageBreak/>
         <w:t>2</w:t>
@@ -2973,15 +2694,9 @@
         <w:t xml:space="preserve"> </w:t>
       </w:r>
       <w:r>
-        <w:tab/>
-      </w:r>
-      <w:r>
-        <w:t>Exemple d’applications :</w:t>
-      </w:r>
-      <w:bookmarkEnd w:id="9"/>
-      <w:r>
-        <w:t xml:space="preserve"> </w:t>
-      </w:r>
+        <w:t>Exemple d’applications</w:t>
+      </w:r>
+      <w:bookmarkEnd w:id="10"/>
     </w:p>
     <w:p>
       <w:pPr>
@@ -2999,11 +2714,14 @@
           <w:numId w:val="15"/>
         </w:numPr>
       </w:pPr>
-      <w:bookmarkStart w:id="10" w:name="_Toc449543904"/>
-      <w:r>
-        <w:t>Les Limites de l’application :</w:t>
-      </w:r>
-      <w:bookmarkEnd w:id="10"/>
+      <w:bookmarkStart w:id="11" w:name="_Toc449788264"/>
+      <w:r>
+        <w:t>Les l</w:t>
+      </w:r>
+      <w:r>
+        <w:t>imites de l’application</w:t>
+      </w:r>
+      <w:bookmarkEnd w:id="11"/>
     </w:p>
     <w:p>
       <w:pPr>
@@ -3012,7 +2730,7 @@
       <w:r>
         <w:tab/>
       </w:r>
-      <w:bookmarkStart w:id="11" w:name="_Toc449543905"/>
+      <w:bookmarkStart w:id="12" w:name="_Toc449788265"/>
       <w:r>
         <w:t>3</w:t>
       </w:r>
@@ -3020,48 +2738,13 @@
         <w:t>.</w:t>
       </w:r>
       <w:r>
-        <w:t>1</w:t>
+        <w:t>2</w:t>
       </w:r>
       <w:r>
         <w:t xml:space="preserve"> </w:t>
       </w:r>
       <w:r>
-        <w:tab/>
-      </w:r>
-      <w:r>
-        <w:t>Limites de 6LoWPAN :</w:t>
-      </w:r>
-      <w:bookmarkEnd w:id="11"/>
-    </w:p>
-    <w:p/>
-    <w:p>
-      <w:pPr>
-        <w:pStyle w:val="Titre2"/>
-      </w:pPr>
-      <w:r>
-        <w:tab/>
-      </w:r>
-      <w:bookmarkStart w:id="12" w:name="_Toc449543906"/>
-      <w:r>
-        <w:t>3</w:t>
-      </w:r>
-      <w:r>
-        <w:t>.</w:t>
-      </w:r>
-      <w:r>
-        <w:t>2</w:t>
-      </w:r>
-      <w:r>
-        <w:t xml:space="preserve"> </w:t>
-      </w:r>
-      <w:r>
-        <w:tab/>
-      </w:r>
-      <w:r>
-        <w:t xml:space="preserve">Le défi de notre projet </w:t>
-      </w:r>
-      <w:r>
-        <w:t>:</w:t>
+        <w:t>Le défi de notre projet</w:t>
       </w:r>
       <w:bookmarkEnd w:id="12"/>
     </w:p>
@@ -3106,7 +2789,7 @@
           <w:lang w:eastAsia="fr-FR"/>
         </w:rPr>
       </w:pPr>
-      <w:bookmarkStart w:id="13" w:name="_Toc449543907"/>
+      <w:bookmarkStart w:id="13" w:name="_Toc449788266"/>
       <w:r>
         <w:rPr>
           <w:rFonts w:eastAsia="Times New Roman"/>
@@ -3124,7 +2807,7 @@
           <w:lang w:eastAsia="fr-FR"/>
         </w:rPr>
       </w:pPr>
-      <w:bookmarkStart w:id="14" w:name="_Toc449543908"/>
+      <w:bookmarkStart w:id="14" w:name="_Toc449788267"/>
       <w:r>
         <w:rPr>
           <w:rFonts w:eastAsia="Times New Roman"/>
@@ -3142,7 +2825,7 @@
           <w:lang w:eastAsia="fr-FR"/>
         </w:rPr>
       </w:pPr>
-      <w:bookmarkStart w:id="15" w:name="_Toc449543909"/>
+      <w:bookmarkStart w:id="15" w:name="_Toc449788268"/>
       <w:r>
         <w:rPr>
           <w:rFonts w:eastAsia="Times New Roman"/>
@@ -3160,7 +2843,7 @@
           <w:lang w:eastAsia="fr-FR"/>
         </w:rPr>
       </w:pPr>
-      <w:bookmarkStart w:id="16" w:name="_Toc449543910"/>
+      <w:bookmarkStart w:id="16" w:name="_Toc449788269"/>
       <w:r>
         <w:rPr>
           <w:rFonts w:eastAsia="Times New Roman"/>
@@ -3302,21 +2985,8 @@
               </w:drawing>
             </w:r>
             <w:r>
-              <w:t xml:space="preserve">Rémy </w:t>
-            </w:r>
-            <w:proofErr w:type="spellStart"/>
-            <w:r>
-              <w:t>Debue</w:t>
-            </w:r>
-            <w:proofErr w:type="spellEnd"/>
-            <w:r>
-              <w:t xml:space="preserve"> et Théo </w:t>
-            </w:r>
-            <w:proofErr w:type="spellStart"/>
-            <w:r>
-              <w:t>Plockyn</w:t>
-            </w:r>
-            <w:proofErr w:type="spellEnd"/>
+              <w:t>Rémy Debue et Théo Plockyn</w:t>
+            </w:r>
             <w:r>
               <w:tab/>
               <w:t xml:space="preserve">Page </w:t>
@@ -4095,6 +3765,92 @@
     </w:lvl>
   </w:abstractNum>
   <w:abstractNum w:abstractNumId="5" w15:restartNumberingAfterBreak="0">
+    <w:nsid w:val="2D6B226D"/>
+    <w:multiLevelType w:val="hybridMultilevel"/>
+    <w:tmpl w:val="B1325DA4"/>
+    <w:lvl w:ilvl="0" w:tplc="040C000F">
+      <w:start w:val="1"/>
+      <w:numFmt w:val="decimal"/>
+      <w:lvlText w:val="%1."/>
+      <w:lvlJc w:val="left"/>
+      <w:pPr>
+        <w:ind w:left="720" w:hanging="360"/>
+      </w:pPr>
+    </w:lvl>
+    <w:lvl w:ilvl="1" w:tplc="040C0019" w:tentative="1">
+      <w:start w:val="1"/>
+      <w:numFmt w:val="lowerLetter"/>
+      <w:lvlText w:val="%2."/>
+      <w:lvlJc w:val="left"/>
+      <w:pPr>
+        <w:ind w:left="1440" w:hanging="360"/>
+      </w:pPr>
+    </w:lvl>
+    <w:lvl w:ilvl="2" w:tplc="040C001B" w:tentative="1">
+      <w:start w:val="1"/>
+      <w:numFmt w:val="lowerRoman"/>
+      <w:lvlText w:val="%3."/>
+      <w:lvlJc w:val="right"/>
+      <w:pPr>
+        <w:ind w:left="2160" w:hanging="180"/>
+      </w:pPr>
+    </w:lvl>
+    <w:lvl w:ilvl="3" w:tplc="040C000F" w:tentative="1">
+      <w:start w:val="1"/>
+      <w:numFmt w:val="decimal"/>
+      <w:lvlText w:val="%4."/>
+      <w:lvlJc w:val="left"/>
+      <w:pPr>
+        <w:ind w:left="2880" w:hanging="360"/>
+      </w:pPr>
+    </w:lvl>
+    <w:lvl w:ilvl="4" w:tplc="040C0019" w:tentative="1">
+      <w:start w:val="1"/>
+      <w:numFmt w:val="lowerLetter"/>
+      <w:lvlText w:val="%5."/>
+      <w:lvlJc w:val="left"/>
+      <w:pPr>
+        <w:ind w:left="3600" w:hanging="360"/>
+      </w:pPr>
+    </w:lvl>
+    <w:lvl w:ilvl="5" w:tplc="040C001B" w:tentative="1">
+      <w:start w:val="1"/>
+      <w:numFmt w:val="lowerRoman"/>
+      <w:lvlText w:val="%6."/>
+      <w:lvlJc w:val="right"/>
+      <w:pPr>
+        <w:ind w:left="4320" w:hanging="180"/>
+      </w:pPr>
+    </w:lvl>
+    <w:lvl w:ilvl="6" w:tplc="040C000F" w:tentative="1">
+      <w:start w:val="1"/>
+      <w:numFmt w:val="decimal"/>
+      <w:lvlText w:val="%7."/>
+      <w:lvlJc w:val="left"/>
+      <w:pPr>
+        <w:ind w:left="5040" w:hanging="360"/>
+      </w:pPr>
+    </w:lvl>
+    <w:lvl w:ilvl="7" w:tplc="040C0019" w:tentative="1">
+      <w:start w:val="1"/>
+      <w:numFmt w:val="lowerLetter"/>
+      <w:lvlText w:val="%8."/>
+      <w:lvlJc w:val="left"/>
+      <w:pPr>
+        <w:ind w:left="5760" w:hanging="360"/>
+      </w:pPr>
+    </w:lvl>
+    <w:lvl w:ilvl="8" w:tplc="040C001B" w:tentative="1">
+      <w:start w:val="1"/>
+      <w:numFmt w:val="lowerRoman"/>
+      <w:lvlText w:val="%9."/>
+      <w:lvlJc w:val="right"/>
+      <w:pPr>
+        <w:ind w:left="6480" w:hanging="180"/>
+      </w:pPr>
+    </w:lvl>
+  </w:abstractNum>
+  <w:abstractNum w:abstractNumId="6" w15:restartNumberingAfterBreak="0">
     <w:nsid w:val="32DE28A5"/>
     <w:multiLevelType w:val="multilevel"/>
     <w:tmpl w:val="FE7C700A"/>
@@ -4207,7 +3963,7 @@
       </w:rPr>
     </w:lvl>
   </w:abstractNum>
-  <w:abstractNum w:abstractNumId="6" w15:restartNumberingAfterBreak="0">
+  <w:abstractNum w:abstractNumId="7" w15:restartNumberingAfterBreak="0">
     <w:nsid w:val="33050F18"/>
     <w:multiLevelType w:val="multilevel"/>
     <w:tmpl w:val="56A0A4AA"/>
@@ -4320,7 +4076,7 @@
       </w:pPr>
     </w:lvl>
   </w:abstractNum>
-  <w:abstractNum w:abstractNumId="7" w15:restartNumberingAfterBreak="0">
+  <w:abstractNum w:abstractNumId="8" w15:restartNumberingAfterBreak="0">
     <w:nsid w:val="346132F8"/>
     <w:multiLevelType w:val="multilevel"/>
     <w:tmpl w:val="0598D832"/>
@@ -4433,7 +4189,7 @@
       </w:rPr>
     </w:lvl>
   </w:abstractNum>
-  <w:abstractNum w:abstractNumId="8" w15:restartNumberingAfterBreak="0">
+  <w:abstractNum w:abstractNumId="9" w15:restartNumberingAfterBreak="0">
     <w:nsid w:val="3FB77F1C"/>
     <w:multiLevelType w:val="multilevel"/>
     <w:tmpl w:val="3A6CD11E"/>
@@ -4546,7 +4302,7 @@
       </w:pPr>
     </w:lvl>
   </w:abstractNum>
-  <w:abstractNum w:abstractNumId="9" w15:restartNumberingAfterBreak="0">
+  <w:abstractNum w:abstractNumId="10" w15:restartNumberingAfterBreak="0">
     <w:nsid w:val="46B54504"/>
     <w:multiLevelType w:val="multilevel"/>
     <w:tmpl w:val="D8A24004"/>
@@ -4659,7 +4415,7 @@
       </w:pPr>
     </w:lvl>
   </w:abstractNum>
-  <w:abstractNum w:abstractNumId="10" w15:restartNumberingAfterBreak="0">
+  <w:abstractNum w:abstractNumId="11" w15:restartNumberingAfterBreak="0">
     <w:nsid w:val="475976C2"/>
     <w:multiLevelType w:val="multilevel"/>
     <w:tmpl w:val="648CD900"/>
@@ -4772,7 +4528,7 @@
       </w:rPr>
     </w:lvl>
   </w:abstractNum>
-  <w:abstractNum w:abstractNumId="11" w15:restartNumberingAfterBreak="0">
+  <w:abstractNum w:abstractNumId="12" w15:restartNumberingAfterBreak="0">
     <w:nsid w:val="51DB0342"/>
     <w:multiLevelType w:val="multilevel"/>
     <w:tmpl w:val="4240219A"/>
@@ -4885,7 +4641,7 @@
       </w:pPr>
     </w:lvl>
   </w:abstractNum>
-  <w:abstractNum w:abstractNumId="12" w15:restartNumberingAfterBreak="0">
+  <w:abstractNum w:abstractNumId="13" w15:restartNumberingAfterBreak="0">
     <w:nsid w:val="5D5E33CE"/>
     <w:multiLevelType w:val="multilevel"/>
     <w:tmpl w:val="8228B95E"/>
@@ -5006,7 +4762,7 @@
       </w:rPr>
     </w:lvl>
   </w:abstractNum>
-  <w:abstractNum w:abstractNumId="13" w15:restartNumberingAfterBreak="0">
+  <w:abstractNum w:abstractNumId="14" w15:restartNumberingAfterBreak="0">
     <w:nsid w:val="5F934E5F"/>
     <w:multiLevelType w:val="multilevel"/>
     <w:tmpl w:val="D34EF5A4"/>
@@ -5119,7 +4875,7 @@
       </w:pPr>
     </w:lvl>
   </w:abstractNum>
-  <w:abstractNum w:abstractNumId="14" w15:restartNumberingAfterBreak="0">
+  <w:abstractNum w:abstractNumId="15" w15:restartNumberingAfterBreak="0">
     <w:nsid w:val="682B0A4E"/>
     <w:multiLevelType w:val="multilevel"/>
     <w:tmpl w:val="E578EF32"/>
@@ -5232,7 +4988,7 @@
       </w:pPr>
     </w:lvl>
   </w:abstractNum>
-  <w:abstractNum w:abstractNumId="15" w15:restartNumberingAfterBreak="0">
+  <w:abstractNum w:abstractNumId="16" w15:restartNumberingAfterBreak="0">
     <w:nsid w:val="6D1E62BB"/>
     <w:multiLevelType w:val="hybridMultilevel"/>
     <w:tmpl w:val="8D243142"/>
@@ -5321,7 +5077,7 @@
       </w:pPr>
     </w:lvl>
   </w:abstractNum>
-  <w:abstractNum w:abstractNumId="16" w15:restartNumberingAfterBreak="0">
+  <w:abstractNum w:abstractNumId="17" w15:restartNumberingAfterBreak="0">
     <w:nsid w:val="6E2B3791"/>
     <w:multiLevelType w:val="multilevel"/>
     <w:tmpl w:val="0A1C1834"/>
@@ -5434,7 +5190,7 @@
       </w:pPr>
     </w:lvl>
   </w:abstractNum>
-  <w:abstractNum w:abstractNumId="17" w15:restartNumberingAfterBreak="0">
+  <w:abstractNum w:abstractNumId="18" w15:restartNumberingAfterBreak="0">
     <w:nsid w:val="710630D8"/>
     <w:multiLevelType w:val="hybridMultilevel"/>
     <w:tmpl w:val="F0B847AC"/>
@@ -5520,7 +5276,7 @@
       </w:pPr>
     </w:lvl>
   </w:abstractNum>
-  <w:abstractNum w:abstractNumId="18" w15:restartNumberingAfterBreak="0">
+  <w:abstractNum w:abstractNumId="19" w15:restartNumberingAfterBreak="0">
     <w:nsid w:val="76E57DE7"/>
     <w:multiLevelType w:val="multilevel"/>
     <w:tmpl w:val="DAA44366"/>
@@ -5640,55 +5396,58 @@
     <w:abstractNumId w:val="1"/>
   </w:num>
   <w:num w:numId="3">
-    <w:abstractNumId w:val="16"/>
+    <w:abstractNumId w:val="17"/>
   </w:num>
   <w:num w:numId="4">
-    <w:abstractNumId w:val="11"/>
+    <w:abstractNumId w:val="12"/>
   </w:num>
   <w:num w:numId="5">
-    <w:abstractNumId w:val="18"/>
+    <w:abstractNumId w:val="19"/>
   </w:num>
   <w:num w:numId="6">
     <w:abstractNumId w:val="3"/>
   </w:num>
   <w:num w:numId="7">
-    <w:abstractNumId w:val="14"/>
+    <w:abstractNumId w:val="15"/>
   </w:num>
   <w:num w:numId="8">
     <w:abstractNumId w:val="4"/>
   </w:num>
   <w:num w:numId="9">
-    <w:abstractNumId w:val="6"/>
+    <w:abstractNumId w:val="7"/>
   </w:num>
   <w:num w:numId="10">
-    <w:abstractNumId w:val="8"/>
+    <w:abstractNumId w:val="9"/>
   </w:num>
   <w:num w:numId="11">
     <w:abstractNumId w:val="0"/>
   </w:num>
   <w:num w:numId="12">
+    <w:abstractNumId w:val="14"/>
+  </w:num>
+  <w:num w:numId="13">
+    <w:abstractNumId w:val="10"/>
+  </w:num>
+  <w:num w:numId="14">
+    <w:abstractNumId w:val="16"/>
+  </w:num>
+  <w:num w:numId="15">
     <w:abstractNumId w:val="13"/>
   </w:num>
-  <w:num w:numId="13">
-    <w:abstractNumId w:val="9"/>
-  </w:num>
-  <w:num w:numId="14">
-    <w:abstractNumId w:val="15"/>
-  </w:num>
-  <w:num w:numId="15">
-    <w:abstractNumId w:val="12"/>
-  </w:num>
   <w:num w:numId="16">
-    <w:abstractNumId w:val="7"/>
+    <w:abstractNumId w:val="8"/>
   </w:num>
   <w:num w:numId="17">
-    <w:abstractNumId w:val="5"/>
+    <w:abstractNumId w:val="6"/>
   </w:num>
   <w:num w:numId="18">
-    <w:abstractNumId w:val="17"/>
+    <w:abstractNumId w:val="18"/>
   </w:num>
   <w:num w:numId="19">
-    <w:abstractNumId w:val="10"/>
+    <w:abstractNumId w:val="11"/>
+  </w:num>
+  <w:num w:numId="20">
+    <w:abstractNumId w:val="5"/>
   </w:num>
 </w:numbering>
 </file>
@@ -6674,7 +6433,7 @@
 </file>
 
 <file path=customXml/itemProps1.xml><?xml version="1.0" encoding="utf-8"?>
-<ds:datastoreItem xmlns:ds="http://schemas.openxmlformats.org/officeDocument/2006/customXml" ds:itemID="{8E456E29-D68D-4210-AC40-86C5E05A3768}">
+<ds:datastoreItem xmlns:ds="http://schemas.openxmlformats.org/officeDocument/2006/customXml" ds:itemID="{D38EAC87-B644-4FBB-8763-8423BF759EF0}">
   <ds:schemaRefs>
     <ds:schemaRef ds:uri="http://schemas.openxmlformats.org/officeDocument/2006/bibliography"/>
   </ds:schemaRefs>

</xml_diff>